<commit_message>
Skipped Staging Area and Fixed
</commit_message>
<xml_diff>
--- a/Git and GitHub.docx
+++ b/Git and GitHub.docx
@@ -390,12 +390,21 @@
         </w:rPr>
         <w:t>ls -</w:t>
       </w:r>
-      <w:r>
-        <w:rPr>
-          <w:b/>
-          <w:bCs/>
-        </w:rPr>
-        <w:t>lart:</w:t>
+      <w:proofErr w:type="spellStart"/>
+      <w:r>
+        <w:rPr>
+          <w:b/>
+          <w:bCs/>
+        </w:rPr>
+        <w:t>lart</w:t>
+      </w:r>
+      <w:proofErr w:type="spellEnd"/>
+      <w:r>
+        <w:rPr>
+          <w:b/>
+          <w:bCs/>
+        </w:rPr>
+        <w:t>:</w:t>
       </w:r>
       <w:r>
         <w:t xml:space="preserve"> </w:t>
@@ -477,7 +486,23 @@
           <w:b/>
           <w:bCs/>
         </w:rPr>
-        <w:t>cd ..:</w:t>
+        <w:t>cd</w:t>
+      </w:r>
+      <w:proofErr w:type="gramStart"/>
+      <w:r>
+        <w:rPr>
+          <w:b/>
+          <w:bCs/>
+        </w:rPr>
+        <w:t xml:space="preserve"> ..</w:t>
+      </w:r>
+      <w:proofErr w:type="gramEnd"/>
+      <w:r>
+        <w:rPr>
+          <w:b/>
+          <w:bCs/>
+        </w:rPr>
+        <w:t>:</w:t>
       </w:r>
       <w:r>
         <w:t xml:space="preserve"> Change out of directory</w:t>
@@ -514,12 +539,21 @@
           <w:bCs/>
         </w:rPr>
       </w:pPr>
-      <w:r>
-        <w:rPr>
-          <w:b/>
-          <w:bCs/>
-        </w:rPr>
-        <w:t>code .:</w:t>
+      <w:proofErr w:type="gramStart"/>
+      <w:r>
+        <w:rPr>
+          <w:b/>
+          <w:bCs/>
+        </w:rPr>
+        <w:t>code .</w:t>
+      </w:r>
+      <w:proofErr w:type="gramEnd"/>
+      <w:r>
+        <w:rPr>
+          <w:b/>
+          <w:bCs/>
+        </w:rPr>
+        <w:t>:</w:t>
       </w:r>
       <w:r>
         <w:rPr>
@@ -544,12 +578,21 @@
           <w:bCs/>
         </w:rPr>
       </w:pPr>
-      <w:r>
-        <w:rPr>
-          <w:b/>
-          <w:bCs/>
-        </w:rPr>
-        <w:t xml:space="preserve">pwd: </w:t>
+      <w:proofErr w:type="spellStart"/>
+      <w:r>
+        <w:rPr>
+          <w:b/>
+          <w:bCs/>
+        </w:rPr>
+        <w:t>pwd</w:t>
+      </w:r>
+      <w:proofErr w:type="spellEnd"/>
+      <w:r>
+        <w:rPr>
+          <w:b/>
+          <w:bCs/>
+        </w:rPr>
+        <w:t xml:space="preserve">: </w:t>
       </w:r>
       <w:r>
         <w:t>Prints out the current directory</w:t>
@@ -588,6 +631,29 @@
       <w:pPr>
         <w:pStyle w:val="ListParagraph"/>
         <w:numPr>
+          <w:ilvl w:val="1"/>
+          <w:numId w:val="2"/>
+        </w:numPr>
+        <w:rPr>
+          <w:b/>
+          <w:bCs/>
+        </w:rPr>
+      </w:pPr>
+      <w:r>
+        <w:rPr>
+          <w:b/>
+          <w:bCs/>
+        </w:rPr>
+        <w:t xml:space="preserve">^C: </w:t>
+      </w:r>
+      <w:r>
+        <w:t>It cancels a command.</w:t>
+      </w:r>
+    </w:p>
+    <w:p>
+      <w:pPr>
+        <w:pStyle w:val="ListParagraph"/>
+        <w:numPr>
           <w:ilvl w:val="0"/>
           <w:numId w:val="2"/>
         </w:numPr>
@@ -640,7 +706,17 @@
         </w:numPr>
       </w:pPr>
       <w:r>
-        <w:t xml:space="preserve">git config --global user.email </w:t>
+        <w:t xml:space="preserve">git config --global </w:t>
+      </w:r>
+      <w:proofErr w:type="spellStart"/>
+      <w:proofErr w:type="gramStart"/>
+      <w:r>
+        <w:t>user.email</w:t>
+      </w:r>
+      <w:proofErr w:type="spellEnd"/>
+      <w:proofErr w:type="gramEnd"/>
+      <w:r>
+        <w:t xml:space="preserve"> </w:t>
       </w:r>
       <w:hyperlink r:id="rId7" w:history="1">
         <w:r>
@@ -675,7 +751,14 @@
         <w:rPr>
           <w:highlight w:val="lightGray"/>
         </w:rPr>
-        <w:t>git config --global user.</w:t>
+        <w:t xml:space="preserve">git config --global </w:t>
+      </w:r>
+      <w:proofErr w:type="spellStart"/>
+      <w:r>
+        <w:rPr>
+          <w:highlight w:val="lightGray"/>
+        </w:rPr>
+        <w:t>user.</w:t>
       </w:r>
       <w:r>
         <w:rPr>
@@ -683,6 +766,7 @@
         </w:rPr>
         <w:t>email</w:t>
       </w:r>
+      <w:proofErr w:type="spellEnd"/>
     </w:p>
     <w:p>
       <w:pPr>
@@ -705,7 +789,17 @@
         </w:numPr>
       </w:pPr>
       <w:r>
-        <w:t xml:space="preserve">git config --local user.email </w:t>
+        <w:t xml:space="preserve">git config --local </w:t>
+      </w:r>
+      <w:proofErr w:type="spellStart"/>
+      <w:proofErr w:type="gramStart"/>
+      <w:r>
+        <w:t>user.email</w:t>
+      </w:r>
+      <w:proofErr w:type="spellEnd"/>
+      <w:proofErr w:type="gramEnd"/>
+      <w:r>
+        <w:t xml:space="preserve"> </w:t>
       </w:r>
       <w:hyperlink r:id="rId8" w:history="1">
         <w:r>
@@ -886,6 +980,7 @@
           <w:b/>
           <w:bCs/>
         </w:rPr>
+        <w:lastRenderedPageBreak/>
         <w:t xml:space="preserve">Modified: </w:t>
       </w:r>
       <w:r>
@@ -905,930 +1000,1172 @@
           <w:b/>
           <w:bCs/>
         </w:rPr>
+        <w:t>Staged</w:t>
+      </w:r>
+      <w:r>
+        <w:rPr>
+          <w:b/>
+          <w:bCs/>
+        </w:rPr>
+        <w:t xml:space="preserve">: </w:t>
+      </w:r>
+      <w:r>
+        <w:t>File is ready to be committed.</w:t>
+      </w:r>
+    </w:p>
+    <w:p>
+      <w:pPr>
+        <w:pStyle w:val="ListParagraph"/>
+        <w:numPr>
+          <w:ilvl w:val="2"/>
+          <w:numId w:val="2"/>
+        </w:numPr>
+      </w:pPr>
+      <w:r>
+        <w:rPr>
+          <w:b/>
+          <w:bCs/>
+        </w:rPr>
+        <w:t>Unmodified</w:t>
+      </w:r>
+      <w:r>
+        <w:rPr>
+          <w:b/>
+          <w:bCs/>
+        </w:rPr>
+        <w:t xml:space="preserve">: </w:t>
+      </w:r>
+      <w:r>
+        <w:t>Unchanged file.</w:t>
+      </w:r>
+    </w:p>
+    <w:p>
+      <w:pPr>
+        <w:pStyle w:val="ListParagraph"/>
+        <w:numPr>
+          <w:ilvl w:val="0"/>
+          <w:numId w:val="2"/>
+        </w:numPr>
+      </w:pPr>
+      <w:r>
+        <w:rPr>
+          <w:b/>
+          <w:bCs/>
+        </w:rPr>
+        <w:t>Functional Commands</w:t>
+      </w:r>
+    </w:p>
+    <w:p>
+      <w:pPr>
+        <w:pStyle w:val="ListParagraph"/>
+        <w:numPr>
+          <w:ilvl w:val="1"/>
+          <w:numId w:val="2"/>
+        </w:numPr>
+      </w:pPr>
+      <w:r>
+        <w:rPr>
+          <w:b/>
+          <w:bCs/>
+        </w:rPr>
+        <w:t>a</w:t>
+      </w:r>
+      <w:r>
+        <w:rPr>
+          <w:b/>
+          <w:bCs/>
+        </w:rPr>
+        <w:t>dd:</w:t>
+      </w:r>
+      <w:r>
+        <w:t xml:space="preserve"> Adds new or changed files in the working directory to the Git staging area. </w:t>
+      </w:r>
+      <w:r>
+        <w:rPr>
+          <w:highlight w:val="lightGray"/>
+        </w:rPr>
+        <w:t>{git add &lt;- file name -&gt;</w:t>
+      </w:r>
+      <w:r>
+        <w:t xml:space="preserve"> To add all the changes, use </w:t>
+      </w:r>
+      <w:r>
+        <w:rPr>
+          <w:highlight w:val="lightGray"/>
+        </w:rPr>
+        <w:t xml:space="preserve">git </w:t>
+      </w:r>
+      <w:proofErr w:type="gramStart"/>
+      <w:r>
+        <w:rPr>
+          <w:highlight w:val="lightGray"/>
+        </w:rPr>
+        <w:t>add .</w:t>
+      </w:r>
+      <w:proofErr w:type="gramEnd"/>
+      <w:r>
+        <w:t xml:space="preserve"> command</w:t>
+      </w:r>
+      <w:r>
+        <w:t xml:space="preserve"> or </w:t>
+      </w:r>
+      <w:r>
+        <w:rPr>
+          <w:highlight w:val="lightGray"/>
+        </w:rPr>
+        <w:t>git add -A</w:t>
+      </w:r>
+      <w:r>
+        <w:t>.</w:t>
+      </w:r>
+    </w:p>
+    <w:p>
+      <w:pPr>
+        <w:pStyle w:val="ListParagraph"/>
+        <w:numPr>
+          <w:ilvl w:val="1"/>
+          <w:numId w:val="2"/>
+        </w:numPr>
+      </w:pPr>
+      <w:r>
+        <w:rPr>
+          <w:b/>
+          <w:bCs/>
+        </w:rPr>
+        <w:t>c</w:t>
+      </w:r>
+      <w:r>
+        <w:rPr>
+          <w:b/>
+          <w:bCs/>
+        </w:rPr>
+        <w:t>ommit:</w:t>
+      </w:r>
+      <w:r>
+        <w:t xml:space="preserve"> It records the change. </w:t>
+      </w:r>
+      <w:r>
+        <w:rPr>
+          <w:highlight w:val="lightGray"/>
+        </w:rPr>
+        <w:t>{git commit -m “some message”}</w:t>
+      </w:r>
+      <w:r>
+        <w:t xml:space="preserve"> You can commit all the added file by </w:t>
+      </w:r>
+      <w:r>
+        <w:rPr>
+          <w:highlight w:val="lightGray"/>
+        </w:rPr>
+        <w:t>{git commit &gt; Press “</w:t>
+      </w:r>
+      <w:proofErr w:type="spellStart"/>
+      <w:r>
+        <w:rPr>
+          <w:highlight w:val="lightGray"/>
+        </w:rPr>
+        <w:t>i</w:t>
+      </w:r>
+      <w:proofErr w:type="spellEnd"/>
+      <w:r>
+        <w:rPr>
+          <w:highlight w:val="lightGray"/>
+        </w:rPr>
+        <w:t>” &gt; Type “some message” &gt; Press “Escape” &gt; Type “</w:t>
+      </w:r>
+      <w:proofErr w:type="spellStart"/>
+      <w:r>
+        <w:rPr>
+          <w:highlight w:val="lightGray"/>
+        </w:rPr>
+        <w:t>wq</w:t>
+      </w:r>
+      <w:proofErr w:type="spellEnd"/>
+      <w:r>
+        <w:rPr>
+          <w:highlight w:val="lightGray"/>
+        </w:rPr>
+        <w:t>”}</w:t>
+      </w:r>
+    </w:p>
+    <w:p>
+      <w:pPr>
+        <w:pStyle w:val="ListParagraph"/>
+        <w:numPr>
+          <w:ilvl w:val="1"/>
+          <w:numId w:val="2"/>
+        </w:numPr>
+      </w:pPr>
+      <w:r>
+        <w:rPr>
+          <w:b/>
+          <w:bCs/>
+        </w:rPr>
+        <w:t xml:space="preserve">touch: </w:t>
+      </w:r>
+      <w:r>
+        <w:t xml:space="preserve">It creates blank files. </w:t>
+      </w:r>
+      <w:r>
+        <w:rPr>
+          <w:highlight w:val="lightGray"/>
+        </w:rPr>
+        <w:t xml:space="preserve">{touch “File </w:t>
+      </w:r>
+      <w:proofErr w:type="spellStart"/>
+      <w:r>
+        <w:rPr>
+          <w:highlight w:val="lightGray"/>
+        </w:rPr>
+        <w:t>Name.Extension</w:t>
+      </w:r>
+      <w:proofErr w:type="spellEnd"/>
+      <w:r>
+        <w:rPr>
+          <w:highlight w:val="lightGray"/>
+        </w:rPr>
+        <w:t>”}</w:t>
+      </w:r>
+      <w:r>
+        <w:t xml:space="preserve"> </w:t>
+      </w:r>
+    </w:p>
+    <w:p>
+      <w:pPr>
+        <w:pStyle w:val="ListParagraph"/>
+        <w:numPr>
+          <w:ilvl w:val="1"/>
+          <w:numId w:val="2"/>
+        </w:numPr>
+      </w:pPr>
+      <w:r>
+        <w:rPr>
+          <w:b/>
+          <w:bCs/>
+        </w:rPr>
+        <w:t>checkout:</w:t>
+      </w:r>
+      <w:r>
+        <w:t xml:space="preserve"> It matches the file with the last commit. </w:t>
+      </w:r>
+      <w:r>
+        <w:rPr>
+          <w:highlight w:val="lightGray"/>
+        </w:rPr>
+        <w:t>{git checkout &lt;- File Name -&gt;}</w:t>
+      </w:r>
+      <w:r>
+        <w:t xml:space="preserve"> </w:t>
+      </w:r>
+      <w:r>
+        <w:t>You can</w:t>
+      </w:r>
+      <w:r>
+        <w:t xml:space="preserve"> match all the files</w:t>
+      </w:r>
+      <w:r>
+        <w:t xml:space="preserve"> (current working directory)</w:t>
+      </w:r>
+      <w:r>
+        <w:t xml:space="preserve"> with the last commit by using </w:t>
+      </w:r>
+      <w:r>
+        <w:rPr>
+          <w:highlight w:val="lightGray"/>
+        </w:rPr>
+        <w:t>{git checkout -f}</w:t>
+      </w:r>
+      <w:r>
+        <w:t>.</w:t>
+      </w:r>
+      <w:r>
+        <w:t xml:space="preserve"> </w:t>
+      </w:r>
+    </w:p>
+    <w:p>
+      <w:pPr>
+        <w:pStyle w:val="ListParagraph"/>
+        <w:numPr>
+          <w:ilvl w:val="1"/>
+          <w:numId w:val="2"/>
+        </w:numPr>
+      </w:pPr>
+      <w:r>
+        <w:rPr>
+          <w:b/>
+          <w:bCs/>
+        </w:rPr>
+        <w:t>log:</w:t>
+      </w:r>
+      <w:r>
+        <w:t xml:space="preserve"> It shows all the previous commits. </w:t>
+      </w:r>
+      <w:r>
+        <w:rPr>
+          <w:highlight w:val="lightGray"/>
+        </w:rPr>
+        <w:t>{git log}</w:t>
+      </w:r>
+      <w:r>
+        <w:t xml:space="preserve"> You can check last “</w:t>
+      </w:r>
+      <w:proofErr w:type="gramStart"/>
+      <w:r>
+        <w:t>n”  number</w:t>
+      </w:r>
+      <w:proofErr w:type="gramEnd"/>
+      <w:r>
+        <w:t xml:space="preserve"> of commits by using </w:t>
+      </w:r>
+      <w:r>
+        <w:rPr>
+          <w:highlight w:val="lightGray"/>
+        </w:rPr>
+        <w:t>{git log -p –“n”}</w:t>
+      </w:r>
+      <w:r>
+        <w:t>.</w:t>
+      </w:r>
+    </w:p>
+    <w:p>
+      <w:pPr>
+        <w:pStyle w:val="ListParagraph"/>
+        <w:numPr>
+          <w:ilvl w:val="1"/>
+          <w:numId w:val="2"/>
+        </w:numPr>
+      </w:pPr>
+      <w:r>
+        <w:rPr>
+          <w:b/>
+          <w:bCs/>
+        </w:rPr>
+        <w:t>Push:</w:t>
+      </w:r>
+      <w:r>
+        <w:t xml:space="preserve"> Uploads local repository content to remote repositories. </w:t>
+      </w:r>
+      <w:r>
+        <w:rPr>
+          <w:highlight w:val="lightGray"/>
+        </w:rPr>
+        <w:t>{git push origin main}</w:t>
+      </w:r>
+      <w:r>
+        <w:t xml:space="preserve"> origin is the copy of root repository on GitHub while main is its branch.</w:t>
+      </w:r>
+    </w:p>
+    <w:p>
+      <w:pPr>
+        <w:pStyle w:val="ListParagraph"/>
+        <w:numPr>
+          <w:ilvl w:val="1"/>
+          <w:numId w:val="2"/>
+        </w:numPr>
+      </w:pPr>
+      <w:r>
+        <w:rPr>
+          <w:b/>
+          <w:bCs/>
+        </w:rPr>
+        <w:t>Pull:</w:t>
+      </w:r>
+      <w:r>
+        <w:t xml:space="preserve"> It is used to fetch and download contents from a remote repo and immediately update the local repo to match that content.</w:t>
+      </w:r>
+    </w:p>
+    <w:p>
+      <w:pPr>
+        <w:pStyle w:val="ListParagraph"/>
+        <w:numPr>
+          <w:ilvl w:val="1"/>
+          <w:numId w:val="2"/>
+        </w:numPr>
+      </w:pPr>
+      <w:r>
+        <w:rPr>
+          <w:b/>
+          <w:bCs/>
+        </w:rPr>
+        <w:t xml:space="preserve">Init: </w:t>
+      </w:r>
+      <w:r>
+        <w:t>It i</w:t>
+      </w:r>
+      <w:r>
+        <w:t>s used to create a new Git repository.</w:t>
+      </w:r>
+    </w:p>
+    <w:p>
+      <w:pPr>
+        <w:pStyle w:val="ListParagraph"/>
+        <w:numPr>
+          <w:ilvl w:val="2"/>
+          <w:numId w:val="2"/>
+        </w:numPr>
+      </w:pPr>
+      <w:r>
+        <w:rPr>
+          <w:b/>
+          <w:bCs/>
+        </w:rPr>
+        <w:t xml:space="preserve">git </w:t>
+      </w:r>
+      <w:proofErr w:type="spellStart"/>
+      <w:r>
+        <w:rPr>
+          <w:b/>
+          <w:bCs/>
+        </w:rPr>
+        <w:t>init</w:t>
+      </w:r>
+      <w:proofErr w:type="spellEnd"/>
+      <w:r>
+        <w:rPr>
+          <w:b/>
+          <w:bCs/>
+        </w:rPr>
+        <w:t xml:space="preserve">: </w:t>
+      </w:r>
+      <w:r>
+        <w:t xml:space="preserve">It </w:t>
+      </w:r>
+      <w:r>
+        <w:t>creates a new Git repository.</w:t>
+      </w:r>
+    </w:p>
+    <w:p>
+      <w:pPr>
+        <w:pStyle w:val="ListParagraph"/>
+        <w:numPr>
+          <w:ilvl w:val="2"/>
+          <w:numId w:val="2"/>
+        </w:numPr>
+      </w:pPr>
+      <w:r>
+        <w:rPr>
+          <w:b/>
+          <w:bCs/>
+        </w:rPr>
+        <w:t>rm -</w:t>
+      </w:r>
+      <w:proofErr w:type="gramStart"/>
+      <w:r>
+        <w:rPr>
+          <w:b/>
+          <w:bCs/>
+        </w:rPr>
+        <w:t>rf .git</w:t>
+      </w:r>
+      <w:proofErr w:type="gramEnd"/>
+      <w:r>
+        <w:rPr>
+          <w:b/>
+          <w:bCs/>
+        </w:rPr>
+        <w:t>:</w:t>
+      </w:r>
+      <w:r>
+        <w:t xml:space="preserve"> It undoes git </w:t>
+      </w:r>
+      <w:proofErr w:type="spellStart"/>
+      <w:r>
+        <w:t>init.</w:t>
+      </w:r>
+      <w:proofErr w:type="spellEnd"/>
+    </w:p>
+    <w:p>
+      <w:pPr>
+        <w:pStyle w:val="ListParagraph"/>
+        <w:numPr>
+          <w:ilvl w:val="2"/>
+          <w:numId w:val="2"/>
+        </w:numPr>
+      </w:pPr>
+      <w:r>
+        <w:rPr>
+          <w:b/>
+          <w:bCs/>
+        </w:rPr>
+        <w:t>git remote add origin &lt;- link -&gt;</w:t>
+      </w:r>
+    </w:p>
+    <w:p>
+      <w:pPr>
+        <w:pStyle w:val="ListParagraph"/>
+        <w:numPr>
+          <w:ilvl w:val="2"/>
+          <w:numId w:val="2"/>
+        </w:numPr>
+      </w:pPr>
+      <w:r>
+        <w:rPr>
+          <w:b/>
+          <w:bCs/>
+        </w:rPr>
+        <w:t xml:space="preserve">git </w:t>
+      </w:r>
+      <w:proofErr w:type="gramStart"/>
+      <w:r>
+        <w:rPr>
+          <w:b/>
+          <w:bCs/>
+        </w:rPr>
+        <w:t>remote -v</w:t>
+      </w:r>
+      <w:proofErr w:type="gramEnd"/>
+      <w:r>
+        <w:rPr>
+          <w:b/>
+          <w:bCs/>
+        </w:rPr>
+        <w:t xml:space="preserve">: </w:t>
+      </w:r>
+      <w:r>
+        <w:t>It verifies the remote.</w:t>
+      </w:r>
+    </w:p>
+    <w:p>
+      <w:pPr>
+        <w:pStyle w:val="ListParagraph"/>
+        <w:numPr>
+          <w:ilvl w:val="2"/>
+          <w:numId w:val="2"/>
+        </w:numPr>
+      </w:pPr>
+      <w:r>
+        <w:rPr>
+          <w:b/>
+          <w:bCs/>
+        </w:rPr>
+        <w:t xml:space="preserve">git branch: </w:t>
+      </w:r>
+      <w:r>
+        <w:t>It checks branch.</w:t>
+      </w:r>
+    </w:p>
+    <w:p>
+      <w:pPr>
+        <w:pStyle w:val="ListParagraph"/>
+        <w:numPr>
+          <w:ilvl w:val="2"/>
+          <w:numId w:val="2"/>
+        </w:numPr>
+      </w:pPr>
+      <w:r>
+        <w:rPr>
+          <w:b/>
+          <w:bCs/>
+        </w:rPr>
+        <w:t xml:space="preserve">git branch -M main: </w:t>
+      </w:r>
+      <w:r>
+        <w:t>It rename</w:t>
+      </w:r>
+      <w:r>
+        <w:t>s</w:t>
+      </w:r>
+      <w:r>
+        <w:t xml:space="preserve"> branch.</w:t>
+      </w:r>
+    </w:p>
+    <w:p>
+      <w:pPr>
+        <w:pStyle w:val="ListParagraph"/>
+        <w:numPr>
+          <w:ilvl w:val="2"/>
+          <w:numId w:val="2"/>
+        </w:numPr>
+      </w:pPr>
+      <w:r>
+        <w:rPr>
+          <w:b/>
+          <w:bCs/>
+        </w:rPr>
+        <w:t xml:space="preserve">git push origin main: </w:t>
+      </w:r>
+    </w:p>
+    <w:p>
+      <w:pPr>
+        <w:pStyle w:val="ListParagraph"/>
+        <w:numPr>
+          <w:ilvl w:val="2"/>
+          <w:numId w:val="2"/>
+        </w:numPr>
+      </w:pPr>
+      <w:r>
+        <w:rPr>
+          <w:b/>
+          <w:bCs/>
+        </w:rPr>
+        <w:t xml:space="preserve">git push -u origin main: </w:t>
+      </w:r>
+      <w:r>
+        <w:t>To set up stream.</w:t>
+      </w:r>
+    </w:p>
+    <w:p>
+      <w:pPr>
+        <w:pStyle w:val="ListParagraph"/>
+        <w:numPr>
+          <w:ilvl w:val="1"/>
+          <w:numId w:val="2"/>
+        </w:numPr>
+      </w:pPr>
+      <w:proofErr w:type="spellStart"/>
+      <w:r>
+        <w:rPr>
+          <w:b/>
+          <w:bCs/>
+        </w:rPr>
+        <w:t>mkdir</w:t>
+      </w:r>
+      <w:proofErr w:type="spellEnd"/>
+      <w:r>
+        <w:rPr>
+          <w:b/>
+          <w:bCs/>
+        </w:rPr>
+        <w:t xml:space="preserve">: </w:t>
+      </w:r>
+      <w:r>
+        <w:t>It creates new directory or sub-directory.</w:t>
+      </w:r>
+      <w:r>
+        <w:rPr>
+          <w:b/>
+          <w:bCs/>
+        </w:rPr>
+        <w:t xml:space="preserve"> </w:t>
+      </w:r>
+      <w:r>
+        <w:rPr>
+          <w:highlight w:val="lightGray"/>
+        </w:rPr>
+        <w:t>{</w:t>
+      </w:r>
+      <w:proofErr w:type="spellStart"/>
+      <w:r>
+        <w:rPr>
+          <w:highlight w:val="lightGray"/>
+        </w:rPr>
+        <w:t>mkdir</w:t>
+      </w:r>
+      <w:proofErr w:type="spellEnd"/>
+      <w:r>
+        <w:rPr>
+          <w:highlight w:val="lightGray"/>
+        </w:rPr>
+        <w:t xml:space="preserve"> </w:t>
+      </w:r>
+      <w:proofErr w:type="spellStart"/>
+      <w:r>
+        <w:rPr>
+          <w:highlight w:val="lightGray"/>
+        </w:rPr>
+        <w:t>newDirectory</w:t>
+      </w:r>
+      <w:proofErr w:type="spellEnd"/>
+      <w:r>
+        <w:rPr>
+          <w:highlight w:val="lightGray"/>
+        </w:rPr>
+        <w:t>}</w:t>
+      </w:r>
+    </w:p>
+    <w:p>
+      <w:pPr>
+        <w:pStyle w:val="ListParagraph"/>
+        <w:numPr>
+          <w:ilvl w:val="0"/>
+          <w:numId w:val="2"/>
+        </w:numPr>
+      </w:pPr>
+      <w:r>
+        <w:rPr>
+          <w:b/>
+          <w:bCs/>
+        </w:rPr>
+        <w:t>Branches</w:t>
+      </w:r>
+    </w:p>
+    <w:p>
+      <w:pPr>
+        <w:pStyle w:val="ListParagraph"/>
+        <w:numPr>
+          <w:ilvl w:val="1"/>
+          <w:numId w:val="2"/>
+        </w:numPr>
+      </w:pPr>
+      <w:r>
+        <w:rPr>
+          <w:b/>
+          <w:bCs/>
+        </w:rPr>
+        <w:t>git branch:</w:t>
+      </w:r>
+      <w:r>
+        <w:t xml:space="preserve"> It checks branch.</w:t>
+      </w:r>
+    </w:p>
+    <w:p>
+      <w:pPr>
+        <w:pStyle w:val="ListParagraph"/>
+        <w:numPr>
+          <w:ilvl w:val="1"/>
+          <w:numId w:val="2"/>
+        </w:numPr>
+      </w:pPr>
+      <w:r>
+        <w:rPr>
+          <w:b/>
+          <w:bCs/>
+        </w:rPr>
+        <w:t>git branch -M main:</w:t>
+      </w:r>
+      <w:r>
+        <w:t xml:space="preserve"> It renames a branch.</w:t>
+      </w:r>
+    </w:p>
+    <w:p>
+      <w:pPr>
+        <w:pStyle w:val="ListParagraph"/>
+        <w:numPr>
+          <w:ilvl w:val="1"/>
+          <w:numId w:val="2"/>
+        </w:numPr>
+      </w:pPr>
+      <w:r>
+        <w:rPr>
+          <w:b/>
+          <w:bCs/>
+        </w:rPr>
+        <w:t>git checkout &lt;- Branch Name -&gt;:</w:t>
+      </w:r>
+      <w:r>
+        <w:t xml:space="preserve"> It navigates between branches.</w:t>
+      </w:r>
+    </w:p>
+    <w:p>
+      <w:pPr>
+        <w:pStyle w:val="ListParagraph"/>
+        <w:numPr>
+          <w:ilvl w:val="1"/>
+          <w:numId w:val="2"/>
+        </w:numPr>
+      </w:pPr>
+      <w:r>
+        <w:rPr>
+          <w:b/>
+          <w:bCs/>
+        </w:rPr>
+        <w:t>git checkout -b &lt;-New Branch Name -&gt;:</w:t>
+      </w:r>
+      <w:r>
+        <w:t xml:space="preserve"> It creates </w:t>
+      </w:r>
+      <w:proofErr w:type="gramStart"/>
+      <w:r>
+        <w:t>new</w:t>
+      </w:r>
+      <w:proofErr w:type="gramEnd"/>
+      <w:r>
+        <w:t xml:space="preserve"> branch.</w:t>
+      </w:r>
+    </w:p>
+    <w:p>
+      <w:pPr>
+        <w:pStyle w:val="ListParagraph"/>
+        <w:numPr>
+          <w:ilvl w:val="1"/>
+          <w:numId w:val="2"/>
+        </w:numPr>
+      </w:pPr>
+      <w:r>
+        <w:rPr>
+          <w:b/>
+          <w:bCs/>
+        </w:rPr>
+        <w:t>git branch -d &lt;- Branch Name-&gt;:</w:t>
+      </w:r>
+      <w:r>
+        <w:t xml:space="preserve"> It deletes a branch.</w:t>
+      </w:r>
+    </w:p>
+    <w:p>
+      <w:pPr>
+        <w:pStyle w:val="ListParagraph"/>
+        <w:numPr>
+          <w:ilvl w:val="0"/>
+          <w:numId w:val="2"/>
+        </w:numPr>
+      </w:pPr>
+      <w:r>
+        <w:rPr>
+          <w:b/>
+          <w:bCs/>
+        </w:rPr>
+        <w:t>Merging Code</w:t>
+      </w:r>
+    </w:p>
+    <w:p>
+      <w:pPr>
+        <w:pStyle w:val="ListParagraph"/>
+        <w:numPr>
+          <w:ilvl w:val="1"/>
+          <w:numId w:val="2"/>
+        </w:numPr>
+      </w:pPr>
+      <w:r>
+        <w:rPr>
+          <w:b/>
+          <w:bCs/>
+        </w:rPr>
+        <w:t>git diff &lt;- Branch Name -&gt;:</w:t>
+      </w:r>
+      <w:r>
+        <w:t xml:space="preserve"> It compares commits, branches, files and more.</w:t>
+      </w:r>
+      <w:r>
+        <w:t xml:space="preserve"> It compares the working tree with the staging area. If you add changes and then execute </w:t>
+      </w:r>
+      <w:r>
+        <w:rPr>
+          <w:highlight w:val="lightGray"/>
+        </w:rPr>
+        <w:t>git diff</w:t>
+      </w:r>
+      <w:r>
+        <w:t xml:space="preserve"> command, Git Bash will show nothing because the working directory and the staging area are now </w:t>
+      </w:r>
+      <w:proofErr w:type="gramStart"/>
+      <w:r>
+        <w:t>same</w:t>
+      </w:r>
+      <w:proofErr w:type="gramEnd"/>
+      <w:r>
+        <w:t>.</w:t>
+      </w:r>
+      <w:r>
+        <w:t xml:space="preserve"> But you can compare the staging area to the last commit by using </w:t>
+      </w:r>
+      <w:r>
+        <w:rPr>
+          <w:highlight w:val="lightGray"/>
+        </w:rPr>
+        <w:t>{git diff --stage</w:t>
+      </w:r>
+      <w:r>
+        <w:rPr>
+          <w:highlight w:val="lightGray"/>
+        </w:rPr>
+        <w:t>d</w:t>
+      </w:r>
+      <w:r>
+        <w:rPr>
+          <w:highlight w:val="lightGray"/>
+        </w:rPr>
+        <w:t>}</w:t>
+      </w:r>
+      <w:r>
+        <w:t>.</w:t>
+      </w:r>
+    </w:p>
+    <w:p>
+      <w:pPr>
+        <w:pStyle w:val="ListParagraph"/>
+        <w:numPr>
+          <w:ilvl w:val="1"/>
+          <w:numId w:val="2"/>
+        </w:numPr>
+      </w:pPr>
+      <w:r>
+        <w:rPr>
+          <w:b/>
+          <w:bCs/>
+        </w:rPr>
+        <w:t xml:space="preserve">git </w:t>
+      </w:r>
+      <w:proofErr w:type="gramStart"/>
+      <w:r>
+        <w:rPr>
+          <w:b/>
+          <w:bCs/>
+        </w:rPr>
+        <w:t>merge</w:t>
+      </w:r>
+      <w:proofErr w:type="gramEnd"/>
+      <w:r>
+        <w:rPr>
+          <w:b/>
+          <w:bCs/>
+        </w:rPr>
+        <w:t xml:space="preserve"> &lt;- Branch Name -&gt;:</w:t>
+      </w:r>
+      <w:r>
+        <w:t xml:space="preserve"> It merges two branches.</w:t>
+      </w:r>
+    </w:p>
+    <w:p>
+      <w:pPr>
+        <w:pStyle w:val="ListParagraph"/>
+        <w:numPr>
+          <w:ilvl w:val="1"/>
+          <w:numId w:val="2"/>
+        </w:numPr>
+      </w:pPr>
+      <w:r>
+        <w:rPr>
+          <w:b/>
+          <w:bCs/>
+        </w:rPr>
+        <w:t xml:space="preserve">Create a PR </w:t>
+      </w:r>
+      <w:proofErr w:type="gramStart"/>
+      <w:r>
+        <w:rPr>
+          <w:b/>
+          <w:bCs/>
+        </w:rPr>
+        <w:t>()Pull</w:t>
+      </w:r>
+      <w:proofErr w:type="gramEnd"/>
+      <w:r>
+        <w:rPr>
+          <w:b/>
+          <w:bCs/>
+        </w:rPr>
+        <w:t xml:space="preserve"> Request:</w:t>
+      </w:r>
+      <w:r>
+        <w:t xml:space="preserve"> </w:t>
+      </w:r>
+      <w:r>
+        <w:t>It lets you tell others about changes you have pushed to a branch in a repository on GitHub.</w:t>
+      </w:r>
+    </w:p>
+    <w:p>
+      <w:pPr>
+        <w:pStyle w:val="ListParagraph"/>
+        <w:numPr>
+          <w:ilvl w:val="0"/>
+          <w:numId w:val="2"/>
+        </w:numPr>
+      </w:pPr>
+      <w:r>
+        <w:rPr>
+          <w:b/>
+          <w:bCs/>
+        </w:rPr>
+        <w:t xml:space="preserve">Merge Conflict: </w:t>
+      </w:r>
+      <w:r>
+        <w:t>An event that takes place when Git is unable to automatically resolve differences in codes between two commit</w:t>
+      </w:r>
+      <w:r>
+        <w:t>s</w:t>
+      </w:r>
+      <w:r>
+        <w:t>.</w:t>
+      </w:r>
+      <w:r>
+        <w:t xml:space="preserve"> </w:t>
+      </w:r>
+    </w:p>
+    <w:p>
+      <w:pPr>
+        <w:pStyle w:val="ListParagraph"/>
+        <w:numPr>
+          <w:ilvl w:val="0"/>
+          <w:numId w:val="2"/>
+        </w:numPr>
+      </w:pPr>
+      <w:r>
+        <w:rPr>
+          <w:b/>
+          <w:bCs/>
+        </w:rPr>
+        <w:t>Undoing Changes</w:t>
+      </w:r>
+    </w:p>
+    <w:p>
+      <w:pPr>
+        <w:pStyle w:val="ListParagraph"/>
+        <w:numPr>
+          <w:ilvl w:val="1"/>
+          <w:numId w:val="2"/>
+        </w:numPr>
+      </w:pPr>
+      <w:r>
+        <w:rPr>
+          <w:b/>
+          <w:bCs/>
+        </w:rPr>
+        <w:t>Case 01:</w:t>
+      </w:r>
+      <w:r>
+        <w:t xml:space="preserve"> </w:t>
+      </w:r>
+      <w:r>
+        <w:t>Staged Changes</w:t>
+      </w:r>
+    </w:p>
+    <w:p>
+      <w:pPr>
+        <w:pStyle w:val="ListParagraph"/>
+        <w:numPr>
+          <w:ilvl w:val="2"/>
+          <w:numId w:val="2"/>
+        </w:numPr>
+      </w:pPr>
+      <w:r>
+        <w:t>git reset &lt;- File Name -&gt;</w:t>
+      </w:r>
+    </w:p>
+    <w:p>
+      <w:pPr>
+        <w:pStyle w:val="ListParagraph"/>
+        <w:numPr>
+          <w:ilvl w:val="2"/>
+          <w:numId w:val="2"/>
+        </w:numPr>
+      </w:pPr>
+      <w:r>
+        <w:t>git reset</w:t>
+      </w:r>
+      <w:r>
+        <w:t>:</w:t>
+      </w:r>
+    </w:p>
+    <w:p>
+      <w:pPr>
+        <w:pStyle w:val="ListParagraph"/>
+        <w:numPr>
+          <w:ilvl w:val="1"/>
+          <w:numId w:val="2"/>
+        </w:numPr>
+      </w:pPr>
+      <w:r>
+        <w:rPr>
+          <w:b/>
+          <w:bCs/>
+        </w:rPr>
+        <w:t>Case 02:</w:t>
+      </w:r>
+      <w:r>
+        <w:t xml:space="preserve"> </w:t>
+      </w:r>
+      <w:r>
+        <w:t>Committed Changes</w:t>
+      </w:r>
+    </w:p>
+    <w:p>
+      <w:pPr>
+        <w:pStyle w:val="ListParagraph"/>
+        <w:numPr>
+          <w:ilvl w:val="2"/>
+          <w:numId w:val="2"/>
+        </w:numPr>
+      </w:pPr>
+      <w:r>
+        <w:t>git reset HEAD~1</w:t>
+      </w:r>
+    </w:p>
+    <w:p>
+      <w:pPr>
+        <w:pStyle w:val="ListParagraph"/>
+        <w:numPr>
+          <w:ilvl w:val="1"/>
+          <w:numId w:val="2"/>
+        </w:numPr>
+      </w:pPr>
+      <w:r>
+        <w:rPr>
+          <w:b/>
+          <w:bCs/>
+        </w:rPr>
+        <w:t>Case 03:</w:t>
+      </w:r>
+      <w:r>
+        <w:t xml:space="preserve"> </w:t>
+      </w:r>
+      <w:r>
+        <w:t>Committed Changes (for many commits)</w:t>
+      </w:r>
+    </w:p>
+    <w:p>
+      <w:pPr>
+        <w:pStyle w:val="ListParagraph"/>
+        <w:numPr>
+          <w:ilvl w:val="2"/>
+          <w:numId w:val="2"/>
+        </w:numPr>
+      </w:pPr>
+      <w:r>
+        <w:t>git reset &lt;- commit hash -&gt;</w:t>
+      </w:r>
+    </w:p>
+    <w:p>
+      <w:pPr>
+        <w:pStyle w:val="ListParagraph"/>
+        <w:numPr>
+          <w:ilvl w:val="2"/>
+          <w:numId w:val="2"/>
+        </w:numPr>
+      </w:pPr>
+      <w:r>
+        <w:t>git reset –hard &lt;- commit hash -&gt;</w:t>
+      </w:r>
+      <w:r>
+        <w:t>: Undoes changes from the VS Code as well</w:t>
+      </w:r>
+    </w:p>
+    <w:p>
+      <w:pPr>
+        <w:pStyle w:val="ListParagraph"/>
+        <w:numPr>
+          <w:ilvl w:val="0"/>
+          <w:numId w:val="2"/>
+        </w:numPr>
+      </w:pPr>
+      <w:r>
+        <w:rPr>
+          <w:b/>
+          <w:bCs/>
+        </w:rPr>
+        <w:t>Fork</w:t>
+      </w:r>
+    </w:p>
+    <w:p>
+      <w:pPr>
+        <w:pStyle w:val="ListParagraph"/>
+        <w:numPr>
+          <w:ilvl w:val="1"/>
+          <w:numId w:val="2"/>
+        </w:numPr>
+      </w:pPr>
+      <w:r>
         <w:lastRenderedPageBreak/>
-        <w:t>Staged</w:t>
-      </w:r>
-      <w:r>
-        <w:rPr>
-          <w:b/>
-          <w:bCs/>
-        </w:rPr>
-        <w:t xml:space="preserve">: </w:t>
-      </w:r>
-      <w:r>
-        <w:t>File is ready to be committed.</w:t>
-      </w:r>
-    </w:p>
-    <w:p>
-      <w:pPr>
-        <w:pStyle w:val="ListParagraph"/>
-        <w:numPr>
-          <w:ilvl w:val="2"/>
-          <w:numId w:val="2"/>
-        </w:numPr>
-      </w:pPr>
-      <w:r>
-        <w:rPr>
-          <w:b/>
-          <w:bCs/>
-        </w:rPr>
-        <w:t>Unmodified</w:t>
-      </w:r>
-      <w:r>
-        <w:rPr>
-          <w:b/>
-          <w:bCs/>
-        </w:rPr>
-        <w:t xml:space="preserve">: </w:t>
-      </w:r>
-      <w:r>
-        <w:t>Unchanged file.</w:t>
-      </w:r>
-    </w:p>
-    <w:p>
-      <w:pPr>
-        <w:pStyle w:val="ListParagraph"/>
-        <w:numPr>
-          <w:ilvl w:val="0"/>
-          <w:numId w:val="2"/>
-        </w:numPr>
-      </w:pPr>
-      <w:r>
-        <w:rPr>
-          <w:b/>
-          <w:bCs/>
-        </w:rPr>
-        <w:t>Functional Commands</w:t>
-      </w:r>
-    </w:p>
-    <w:p>
-      <w:pPr>
-        <w:pStyle w:val="ListParagraph"/>
-        <w:numPr>
-          <w:ilvl w:val="1"/>
-          <w:numId w:val="2"/>
-        </w:numPr>
-      </w:pPr>
-      <w:r>
-        <w:rPr>
-          <w:b/>
-          <w:bCs/>
-        </w:rPr>
-        <w:t>a</w:t>
-      </w:r>
-      <w:r>
-        <w:rPr>
-          <w:b/>
-          <w:bCs/>
-        </w:rPr>
-        <w:t>dd:</w:t>
-      </w:r>
-      <w:r>
-        <w:t xml:space="preserve"> Adds new or changed files in the working directory to the Git staging area. </w:t>
-      </w:r>
-      <w:r>
-        <w:rPr>
-          <w:highlight w:val="lightGray"/>
-        </w:rPr>
-        <w:t>{git add &lt;- file name -&gt;</w:t>
-      </w:r>
-      <w:r>
-        <w:t xml:space="preserve"> To add all the changes, use </w:t>
-      </w:r>
-      <w:r>
-        <w:rPr>
-          <w:highlight w:val="lightGray"/>
-        </w:rPr>
-        <w:t>git add .</w:t>
-      </w:r>
-      <w:r>
-        <w:t xml:space="preserve"> command</w:t>
-      </w:r>
-      <w:r>
-        <w:t xml:space="preserve"> or </w:t>
-      </w:r>
-      <w:r>
-        <w:rPr>
-          <w:highlight w:val="lightGray"/>
-        </w:rPr>
-        <w:t>git add -A</w:t>
-      </w:r>
-      <w:r>
-        <w:t>.</w:t>
-      </w:r>
-    </w:p>
-    <w:p>
-      <w:pPr>
-        <w:pStyle w:val="ListParagraph"/>
-        <w:numPr>
-          <w:ilvl w:val="1"/>
-          <w:numId w:val="2"/>
-        </w:numPr>
-      </w:pPr>
-      <w:r>
-        <w:rPr>
-          <w:b/>
-          <w:bCs/>
-        </w:rPr>
-        <w:t>c</w:t>
-      </w:r>
-      <w:r>
-        <w:rPr>
-          <w:b/>
-          <w:bCs/>
-        </w:rPr>
-        <w:t>ommit:</w:t>
-      </w:r>
-      <w:r>
-        <w:t xml:space="preserve"> It records the change. </w:t>
-      </w:r>
-      <w:r>
-        <w:rPr>
-          <w:highlight w:val="lightGray"/>
-        </w:rPr>
-        <w:t>{git commit -m “some message”}</w:t>
-      </w:r>
-      <w:r>
-        <w:t xml:space="preserve"> You can commit all the added file by </w:t>
-      </w:r>
-      <w:r>
-        <w:rPr>
-          <w:highlight w:val="lightGray"/>
-        </w:rPr>
-        <w:t>{git commit &gt; Press “i” &gt; Type “some message” &gt; Press “Escape” &gt; Type “wq”}</w:t>
-      </w:r>
-    </w:p>
-    <w:p>
-      <w:pPr>
-        <w:pStyle w:val="ListParagraph"/>
-        <w:numPr>
-          <w:ilvl w:val="1"/>
-          <w:numId w:val="2"/>
-        </w:numPr>
-      </w:pPr>
-      <w:r>
-        <w:rPr>
-          <w:b/>
-          <w:bCs/>
-        </w:rPr>
-        <w:t xml:space="preserve">touch: </w:t>
-      </w:r>
-      <w:r>
-        <w:t xml:space="preserve">It creates blank files. </w:t>
-      </w:r>
-      <w:r>
-        <w:rPr>
-          <w:highlight w:val="lightGray"/>
-        </w:rPr>
-        <w:t>{touch “File Name.Extension”}</w:t>
-      </w:r>
-      <w:r>
-        <w:t xml:space="preserve"> </w:t>
-      </w:r>
-    </w:p>
-    <w:p>
-      <w:pPr>
-        <w:pStyle w:val="ListParagraph"/>
-        <w:numPr>
-          <w:ilvl w:val="1"/>
-          <w:numId w:val="2"/>
-        </w:numPr>
-      </w:pPr>
-      <w:r>
-        <w:rPr>
-          <w:b/>
-          <w:bCs/>
-        </w:rPr>
-        <w:t>checkout:</w:t>
-      </w:r>
-      <w:r>
-        <w:t xml:space="preserve"> It matches the file with the last commit. </w:t>
-      </w:r>
-      <w:r>
-        <w:rPr>
-          <w:highlight w:val="lightGray"/>
-        </w:rPr>
-        <w:t>{git checkout &lt;- File Name -&gt;}</w:t>
-      </w:r>
-      <w:r>
-        <w:t xml:space="preserve"> </w:t>
-      </w:r>
-      <w:r>
-        <w:t>You can</w:t>
-      </w:r>
-      <w:r>
-        <w:t xml:space="preserve"> match all the files with the last commit by using </w:t>
-      </w:r>
-      <w:r>
-        <w:rPr>
-          <w:highlight w:val="lightGray"/>
-        </w:rPr>
-        <w:t>{git checkout -f}</w:t>
-      </w:r>
-      <w:r>
-        <w:t>.</w:t>
-      </w:r>
-    </w:p>
-    <w:p>
-      <w:pPr>
-        <w:pStyle w:val="ListParagraph"/>
-        <w:numPr>
-          <w:ilvl w:val="1"/>
-          <w:numId w:val="2"/>
-        </w:numPr>
-      </w:pPr>
-      <w:r>
-        <w:rPr>
-          <w:b/>
-          <w:bCs/>
-        </w:rPr>
-        <w:t>log:</w:t>
-      </w:r>
-      <w:r>
-        <w:t xml:space="preserve"> It shows all the previous commits. </w:t>
-      </w:r>
-      <w:r>
-        <w:rPr>
-          <w:highlight w:val="lightGray"/>
-        </w:rPr>
-        <w:t>{git log}</w:t>
-      </w:r>
-      <w:r>
-        <w:t xml:space="preserve"> You can check last “n”  number of commits by using </w:t>
-      </w:r>
-      <w:r>
-        <w:rPr>
-          <w:highlight w:val="lightGray"/>
-        </w:rPr>
-        <w:t>{git log -p –“n”}</w:t>
-      </w:r>
-      <w:r>
-        <w:t>.</w:t>
-      </w:r>
-    </w:p>
-    <w:p>
-      <w:pPr>
-        <w:pStyle w:val="ListParagraph"/>
-        <w:numPr>
-          <w:ilvl w:val="1"/>
-          <w:numId w:val="2"/>
-        </w:numPr>
-      </w:pPr>
-      <w:r>
-        <w:rPr>
-          <w:b/>
-          <w:bCs/>
-        </w:rPr>
-        <w:t>Push:</w:t>
-      </w:r>
-      <w:r>
-        <w:t xml:space="preserve"> Uploads local repository content to remote repositories. </w:t>
-      </w:r>
-      <w:r>
-        <w:rPr>
-          <w:highlight w:val="lightGray"/>
-        </w:rPr>
-        <w:t>{git push origin main}</w:t>
-      </w:r>
-      <w:r>
-        <w:t xml:space="preserve"> origin is the copy of root repository on GitHub while main is its branch.</w:t>
-      </w:r>
-    </w:p>
-    <w:p>
-      <w:pPr>
-        <w:pStyle w:val="ListParagraph"/>
-        <w:numPr>
-          <w:ilvl w:val="1"/>
-          <w:numId w:val="2"/>
-        </w:numPr>
-      </w:pPr>
-      <w:r>
-        <w:rPr>
-          <w:b/>
-          <w:bCs/>
-        </w:rPr>
-        <w:t>Pull:</w:t>
-      </w:r>
-      <w:r>
-        <w:t xml:space="preserve"> It is used to fetch and download contents from a remote repo and immediately update the local repo to match that content.</w:t>
-      </w:r>
-    </w:p>
-    <w:p>
-      <w:pPr>
-        <w:pStyle w:val="ListParagraph"/>
-        <w:numPr>
-          <w:ilvl w:val="1"/>
-          <w:numId w:val="2"/>
-        </w:numPr>
-      </w:pPr>
-      <w:r>
-        <w:rPr>
-          <w:b/>
-          <w:bCs/>
-        </w:rPr>
-        <w:t xml:space="preserve">Init: </w:t>
-      </w:r>
-      <w:r>
-        <w:t>It i</w:t>
-      </w:r>
-      <w:r>
-        <w:t>s used to create a new Git repository.</w:t>
-      </w:r>
-    </w:p>
-    <w:p>
-      <w:pPr>
-        <w:pStyle w:val="ListParagraph"/>
-        <w:numPr>
-          <w:ilvl w:val="2"/>
-          <w:numId w:val="2"/>
-        </w:numPr>
-      </w:pPr>
-      <w:r>
-        <w:rPr>
-          <w:b/>
-          <w:bCs/>
-        </w:rPr>
-        <w:t>git init</w:t>
-      </w:r>
-      <w:r>
-        <w:rPr>
-          <w:b/>
-          <w:bCs/>
-        </w:rPr>
-        <w:t xml:space="preserve">: </w:t>
-      </w:r>
-      <w:r>
-        <w:t xml:space="preserve">It </w:t>
-      </w:r>
-      <w:r>
-        <w:t>creates a new Git repository.</w:t>
-      </w:r>
-    </w:p>
-    <w:p>
-      <w:pPr>
-        <w:pStyle w:val="ListParagraph"/>
-        <w:numPr>
-          <w:ilvl w:val="2"/>
-          <w:numId w:val="2"/>
-        </w:numPr>
-      </w:pPr>
-      <w:r>
-        <w:rPr>
-          <w:b/>
-          <w:bCs/>
-        </w:rPr>
-        <w:t>rm -rf .git:</w:t>
-      </w:r>
-      <w:r>
-        <w:t xml:space="preserve"> It undoes git init.</w:t>
-      </w:r>
-    </w:p>
-    <w:p>
-      <w:pPr>
-        <w:pStyle w:val="ListParagraph"/>
-        <w:numPr>
-          <w:ilvl w:val="2"/>
-          <w:numId w:val="2"/>
-        </w:numPr>
-      </w:pPr>
-      <w:r>
-        <w:rPr>
-          <w:b/>
-          <w:bCs/>
-        </w:rPr>
-        <w:t>git remote add origin &lt;- link -&gt;</w:t>
-      </w:r>
-    </w:p>
-    <w:p>
-      <w:pPr>
-        <w:pStyle w:val="ListParagraph"/>
-        <w:numPr>
-          <w:ilvl w:val="2"/>
-          <w:numId w:val="2"/>
-        </w:numPr>
-      </w:pPr>
-      <w:r>
-        <w:rPr>
-          <w:b/>
-          <w:bCs/>
-        </w:rPr>
-        <w:t xml:space="preserve">git remote -v: </w:t>
-      </w:r>
-      <w:r>
-        <w:t>It verifies the remote.</w:t>
-      </w:r>
-    </w:p>
-    <w:p>
-      <w:pPr>
-        <w:pStyle w:val="ListParagraph"/>
-        <w:numPr>
-          <w:ilvl w:val="2"/>
-          <w:numId w:val="2"/>
-        </w:numPr>
-      </w:pPr>
-      <w:r>
-        <w:rPr>
-          <w:b/>
-          <w:bCs/>
-        </w:rPr>
-        <w:t xml:space="preserve">git branch: </w:t>
-      </w:r>
-      <w:r>
-        <w:t>It checks branch.</w:t>
-      </w:r>
-    </w:p>
-    <w:p>
-      <w:pPr>
-        <w:pStyle w:val="ListParagraph"/>
-        <w:numPr>
-          <w:ilvl w:val="2"/>
-          <w:numId w:val="2"/>
-        </w:numPr>
-      </w:pPr>
-      <w:r>
-        <w:rPr>
-          <w:b/>
-          <w:bCs/>
-        </w:rPr>
-        <w:t xml:space="preserve">git branch -M main: </w:t>
-      </w:r>
-      <w:r>
-        <w:t>It rename</w:t>
-      </w:r>
-      <w:r>
-        <w:t>s</w:t>
-      </w:r>
-      <w:r>
-        <w:t xml:space="preserve"> branch.</w:t>
-      </w:r>
-    </w:p>
-    <w:p>
-      <w:pPr>
-        <w:pStyle w:val="ListParagraph"/>
-        <w:numPr>
-          <w:ilvl w:val="2"/>
-          <w:numId w:val="2"/>
-        </w:numPr>
-      </w:pPr>
-      <w:r>
-        <w:rPr>
-          <w:b/>
-          <w:bCs/>
-        </w:rPr>
-        <w:t xml:space="preserve">git push origin main: </w:t>
-      </w:r>
-    </w:p>
-    <w:p>
-      <w:pPr>
-        <w:pStyle w:val="ListParagraph"/>
-        <w:numPr>
-          <w:ilvl w:val="2"/>
-          <w:numId w:val="2"/>
-        </w:numPr>
-      </w:pPr>
-      <w:r>
-        <w:rPr>
-          <w:b/>
-          <w:bCs/>
-        </w:rPr>
-        <w:t xml:space="preserve">git push -u origin main: </w:t>
-      </w:r>
-      <w:r>
-        <w:t>To set up stream.</w:t>
-      </w:r>
-    </w:p>
-    <w:p>
-      <w:pPr>
-        <w:pStyle w:val="ListParagraph"/>
-        <w:numPr>
-          <w:ilvl w:val="1"/>
-          <w:numId w:val="2"/>
-        </w:numPr>
-      </w:pPr>
-      <w:r>
-        <w:rPr>
-          <w:b/>
-          <w:bCs/>
-        </w:rPr>
-        <w:t xml:space="preserve">mkdir: </w:t>
-      </w:r>
-      <w:r>
-        <w:t>It creates new directory or sub-directory.</w:t>
-      </w:r>
-      <w:r>
-        <w:rPr>
-          <w:b/>
-          <w:bCs/>
-        </w:rPr>
-        <w:t xml:space="preserve"> </w:t>
-      </w:r>
-      <w:r>
-        <w:rPr>
-          <w:highlight w:val="lightGray"/>
-        </w:rPr>
-        <w:t>{mkdir newDirectory}</w:t>
-      </w:r>
-    </w:p>
-    <w:p>
-      <w:pPr>
-        <w:pStyle w:val="ListParagraph"/>
-        <w:numPr>
-          <w:ilvl w:val="0"/>
-          <w:numId w:val="2"/>
-        </w:numPr>
-      </w:pPr>
-      <w:r>
-        <w:rPr>
-          <w:b/>
-          <w:bCs/>
-        </w:rPr>
-        <w:t>Branches</w:t>
-      </w:r>
-    </w:p>
-    <w:p>
-      <w:pPr>
-        <w:pStyle w:val="ListParagraph"/>
-        <w:numPr>
-          <w:ilvl w:val="1"/>
-          <w:numId w:val="2"/>
-        </w:numPr>
-      </w:pPr>
-      <w:r>
-        <w:rPr>
-          <w:b/>
-          <w:bCs/>
-        </w:rPr>
-        <w:t>git branch:</w:t>
-      </w:r>
-      <w:r>
-        <w:t xml:space="preserve"> It checks branch.</w:t>
-      </w:r>
-    </w:p>
-    <w:p>
-      <w:pPr>
-        <w:pStyle w:val="ListParagraph"/>
-        <w:numPr>
-          <w:ilvl w:val="1"/>
-          <w:numId w:val="2"/>
-        </w:numPr>
-      </w:pPr>
-      <w:r>
-        <w:rPr>
-          <w:b/>
-          <w:bCs/>
-        </w:rPr>
-        <w:t>git branch -M main:</w:t>
-      </w:r>
-      <w:r>
-        <w:t xml:space="preserve"> It renames a branch.</w:t>
-      </w:r>
-    </w:p>
-    <w:p>
-      <w:pPr>
-        <w:pStyle w:val="ListParagraph"/>
-        <w:numPr>
-          <w:ilvl w:val="1"/>
-          <w:numId w:val="2"/>
-        </w:numPr>
-      </w:pPr>
-      <w:r>
-        <w:rPr>
-          <w:b/>
-          <w:bCs/>
-        </w:rPr>
-        <w:t>git checkout &lt;- Branch Name -&gt;:</w:t>
-      </w:r>
-      <w:r>
-        <w:t xml:space="preserve"> It navigates between branches.</w:t>
-      </w:r>
-    </w:p>
-    <w:p>
-      <w:pPr>
-        <w:pStyle w:val="ListParagraph"/>
-        <w:numPr>
-          <w:ilvl w:val="1"/>
-          <w:numId w:val="2"/>
-        </w:numPr>
-      </w:pPr>
-      <w:r>
-        <w:rPr>
-          <w:b/>
-          <w:bCs/>
-        </w:rPr>
-        <w:t>git checkout -b &lt;-New Branch Name -&gt;:</w:t>
-      </w:r>
-      <w:r>
-        <w:t xml:space="preserve"> It creates new branch.</w:t>
-      </w:r>
-    </w:p>
-    <w:p>
-      <w:pPr>
-        <w:pStyle w:val="ListParagraph"/>
-        <w:numPr>
-          <w:ilvl w:val="1"/>
-          <w:numId w:val="2"/>
-        </w:numPr>
-      </w:pPr>
-      <w:r>
-        <w:rPr>
-          <w:b/>
-          <w:bCs/>
-        </w:rPr>
-        <w:t>git branch -d &lt;- Branch Name-&gt;:</w:t>
-      </w:r>
-      <w:r>
-        <w:t xml:space="preserve"> It deletes a branch.</w:t>
-      </w:r>
-    </w:p>
-    <w:p>
-      <w:pPr>
-        <w:pStyle w:val="ListParagraph"/>
-        <w:numPr>
-          <w:ilvl w:val="0"/>
-          <w:numId w:val="2"/>
-        </w:numPr>
-      </w:pPr>
-      <w:r>
-        <w:rPr>
-          <w:b/>
-          <w:bCs/>
-        </w:rPr>
-        <w:t>Merging Code</w:t>
-      </w:r>
-    </w:p>
-    <w:p>
-      <w:pPr>
-        <w:pStyle w:val="ListParagraph"/>
-        <w:numPr>
-          <w:ilvl w:val="1"/>
-          <w:numId w:val="2"/>
-        </w:numPr>
-      </w:pPr>
-      <w:r>
-        <w:rPr>
-          <w:b/>
-          <w:bCs/>
-        </w:rPr>
-        <w:t>git diff &lt;- Branch Name -&gt;:</w:t>
-      </w:r>
-      <w:r>
-        <w:t xml:space="preserve"> It compares commits, branches, files and more.</w:t>
-      </w:r>
-    </w:p>
-    <w:p>
-      <w:pPr>
-        <w:pStyle w:val="ListParagraph"/>
-        <w:numPr>
-          <w:ilvl w:val="1"/>
-          <w:numId w:val="2"/>
-        </w:numPr>
-      </w:pPr>
-      <w:r>
-        <w:rPr>
-          <w:b/>
-          <w:bCs/>
-        </w:rPr>
-        <w:t>git merge &lt;- Branch Name -&gt;:</w:t>
-      </w:r>
-      <w:r>
-        <w:t xml:space="preserve"> It merges two branches.</w:t>
-      </w:r>
-    </w:p>
-    <w:p>
-      <w:pPr>
-        <w:pStyle w:val="ListParagraph"/>
-        <w:numPr>
-          <w:ilvl w:val="1"/>
-          <w:numId w:val="2"/>
-        </w:numPr>
-      </w:pPr>
-      <w:r>
-        <w:rPr>
-          <w:b/>
-          <w:bCs/>
-        </w:rPr>
-        <w:t>Create a PR ()Pull Request:</w:t>
-      </w:r>
-      <w:r>
-        <w:t xml:space="preserve"> </w:t>
-      </w:r>
-      <w:r>
-        <w:t>It lets you tell others about changes you have pushed to a branch in a repository on GitHub.</w:t>
-      </w:r>
-    </w:p>
-    <w:p>
-      <w:pPr>
-        <w:pStyle w:val="ListParagraph"/>
-        <w:numPr>
-          <w:ilvl w:val="0"/>
-          <w:numId w:val="2"/>
-        </w:numPr>
-      </w:pPr>
-      <w:r>
-        <w:rPr>
-          <w:b/>
-          <w:bCs/>
-        </w:rPr>
-        <w:t xml:space="preserve">Merge Conflict: </w:t>
-      </w:r>
-      <w:r>
-        <w:t>An event that takes place when Git is unable to automatically resolve differences in codes between two commit</w:t>
-      </w:r>
-      <w:r>
-        <w:t>s</w:t>
-      </w:r>
-      <w:r>
-        <w:t>.</w:t>
-      </w:r>
-      <w:r>
-        <w:t xml:space="preserve"> </w:t>
-      </w:r>
-    </w:p>
-    <w:p>
-      <w:pPr>
-        <w:pStyle w:val="ListParagraph"/>
-        <w:numPr>
-          <w:ilvl w:val="0"/>
-          <w:numId w:val="2"/>
-        </w:numPr>
-      </w:pPr>
-      <w:r>
-        <w:rPr>
-          <w:b/>
-          <w:bCs/>
-        </w:rPr>
-        <w:t>Undoing Changes</w:t>
-      </w:r>
-    </w:p>
-    <w:p>
-      <w:pPr>
-        <w:pStyle w:val="ListParagraph"/>
-        <w:numPr>
-          <w:ilvl w:val="1"/>
-          <w:numId w:val="2"/>
-        </w:numPr>
-      </w:pPr>
-      <w:r>
-        <w:rPr>
-          <w:b/>
-          <w:bCs/>
-        </w:rPr>
-        <w:t>Case 01:</w:t>
-      </w:r>
-      <w:r>
-        <w:t xml:space="preserve"> </w:t>
-      </w:r>
-      <w:r>
-        <w:t>Staged Changes</w:t>
-      </w:r>
-    </w:p>
-    <w:p>
-      <w:pPr>
-        <w:pStyle w:val="ListParagraph"/>
-        <w:numPr>
-          <w:ilvl w:val="2"/>
-          <w:numId w:val="2"/>
-        </w:numPr>
-      </w:pPr>
-      <w:r>
-        <w:t>git reset &lt;- File Name -&gt;</w:t>
-      </w:r>
-    </w:p>
-    <w:p>
-      <w:pPr>
-        <w:pStyle w:val="ListParagraph"/>
-        <w:numPr>
-          <w:ilvl w:val="2"/>
-          <w:numId w:val="2"/>
-        </w:numPr>
-      </w:pPr>
-      <w:r>
-        <w:t>git reset</w:t>
-      </w:r>
-      <w:r>
+        <w:t>A fork is a new repository that shares code and visibility settings with the original “upstream” repository. Fork is a rough copy.</w:t>
+      </w:r>
+    </w:p>
+    <w:p/>
+    <w:p>
+      <w:proofErr w:type="spellStart"/>
+      <w:r>
+        <w:rPr>
+          <w:b/>
+          <w:bCs/>
+        </w:rPr>
+        <w:t>WorkFlow</w:t>
+      </w:r>
+      <w:proofErr w:type="spellEnd"/>
+      <w:r>
+        <w:rPr>
+          <w:b/>
+          <w:bCs/>
+        </w:rPr>
         <w:t>:</w:t>
-      </w:r>
-    </w:p>
-    <w:p>
-      <w:pPr>
-        <w:pStyle w:val="ListParagraph"/>
-        <w:numPr>
-          <w:ilvl w:val="1"/>
-          <w:numId w:val="2"/>
-        </w:numPr>
-      </w:pPr>
-      <w:r>
-        <w:rPr>
-          <w:b/>
-          <w:bCs/>
-        </w:rPr>
-        <w:t>Case 02:</w:t>
-      </w:r>
-      <w:r>
-        <w:t xml:space="preserve"> </w:t>
-      </w:r>
-      <w:r>
-        <w:t>Committed Changes</w:t>
-      </w:r>
-    </w:p>
-    <w:p>
-      <w:pPr>
-        <w:pStyle w:val="ListParagraph"/>
-        <w:numPr>
-          <w:ilvl w:val="2"/>
-          <w:numId w:val="2"/>
-        </w:numPr>
-      </w:pPr>
-      <w:r>
-        <w:t>git reset HEAD~1</w:t>
-      </w:r>
-    </w:p>
-    <w:p>
-      <w:pPr>
-        <w:pStyle w:val="ListParagraph"/>
-        <w:numPr>
-          <w:ilvl w:val="1"/>
-          <w:numId w:val="2"/>
-        </w:numPr>
-      </w:pPr>
-      <w:r>
-        <w:rPr>
-          <w:b/>
-          <w:bCs/>
-        </w:rPr>
-        <w:t>Case 03:</w:t>
-      </w:r>
-      <w:r>
-        <w:t xml:space="preserve"> </w:t>
-      </w:r>
-      <w:r>
-        <w:t>Committed Changes (for many commits)</w:t>
-      </w:r>
-    </w:p>
-    <w:p>
-      <w:pPr>
-        <w:pStyle w:val="ListParagraph"/>
-        <w:numPr>
-          <w:ilvl w:val="2"/>
-          <w:numId w:val="2"/>
-        </w:numPr>
-      </w:pPr>
-      <w:r>
-        <w:t>git reset &lt;- commit hash -&gt;</w:t>
-      </w:r>
-    </w:p>
-    <w:p>
-      <w:pPr>
-        <w:pStyle w:val="ListParagraph"/>
-        <w:numPr>
-          <w:ilvl w:val="2"/>
-          <w:numId w:val="2"/>
-        </w:numPr>
-      </w:pPr>
-      <w:r>
-        <w:t>git reset –hard &lt;- commit hash -&gt;</w:t>
-      </w:r>
-      <w:r>
-        <w:t>: Undoes changes from the VS Code as well</w:t>
-      </w:r>
-    </w:p>
-    <w:p>
-      <w:pPr>
-        <w:pStyle w:val="ListParagraph"/>
-        <w:numPr>
-          <w:ilvl w:val="0"/>
-          <w:numId w:val="2"/>
-        </w:numPr>
-      </w:pPr>
-      <w:r>
-        <w:rPr>
-          <w:b/>
-          <w:bCs/>
-        </w:rPr>
-        <w:t>Fork</w:t>
-      </w:r>
-    </w:p>
-    <w:p>
-      <w:pPr>
-        <w:pStyle w:val="ListParagraph"/>
-        <w:numPr>
-          <w:ilvl w:val="1"/>
-          <w:numId w:val="2"/>
-        </w:numPr>
-      </w:pPr>
-      <w:r>
-        <w:t>A fork is a new repository that shares code and visibility settings with the original “upstream” repository. Fork is a rough copy.</w:t>
-      </w:r>
-    </w:p>
-    <w:p/>
-    <w:p>
-      <w:r>
-        <w:rPr>
-          <w:b/>
-          <w:bCs/>
-        </w:rPr>
-        <w:lastRenderedPageBreak/>
-        <w:t>WorkFlow:</w:t>
       </w:r>
       <w:r>
         <w:t xml:space="preserve"> Local Git &gt; GitHub Repository &gt; Clone to Local &gt; Changes in Files &gt; Add Changes &gt; Commit Changes &gt; Push Local Repository to Main Repository.</w:t>

</xml_diff>

<commit_message>
Ignored some files and added gitignore
</commit_message>
<xml_diff>
--- a/Git and GitHub.docx
+++ b/Git and GitHub.docx
@@ -486,7 +486,23 @@
           <w:b/>
           <w:bCs/>
         </w:rPr>
-        <w:t>cd ..:</w:t>
+        <w:t>cd</w:t>
+      </w:r>
+      <w:proofErr w:type="gramStart"/>
+      <w:r>
+        <w:rPr>
+          <w:b/>
+          <w:bCs/>
+        </w:rPr>
+        <w:t xml:space="preserve"> ..</w:t>
+      </w:r>
+      <w:proofErr w:type="gramEnd"/>
+      <w:r>
+        <w:rPr>
+          <w:b/>
+          <w:bCs/>
+        </w:rPr>
+        <w:t>:</w:t>
       </w:r>
       <w:r>
         <w:t xml:space="preserve"> Change out of directory</w:t>
@@ -523,12 +539,21 @@
           <w:bCs/>
         </w:rPr>
       </w:pPr>
-      <w:r>
-        <w:rPr>
-          <w:b/>
-          <w:bCs/>
-        </w:rPr>
-        <w:t>code .:</w:t>
+      <w:proofErr w:type="gramStart"/>
+      <w:r>
+        <w:rPr>
+          <w:b/>
+          <w:bCs/>
+        </w:rPr>
+        <w:t>code .</w:t>
+      </w:r>
+      <w:proofErr w:type="gramEnd"/>
+      <w:r>
+        <w:rPr>
+          <w:b/>
+          <w:bCs/>
+        </w:rPr>
+        <w:t>:</w:t>
       </w:r>
       <w:r>
         <w:rPr>
@@ -684,10 +709,12 @@
         <w:t xml:space="preserve">git config --global </w:t>
       </w:r>
       <w:proofErr w:type="spellStart"/>
+      <w:proofErr w:type="gramStart"/>
       <w:r>
         <w:t>user.email</w:t>
       </w:r>
       <w:proofErr w:type="spellEnd"/>
+      <w:proofErr w:type="gramEnd"/>
       <w:r>
         <w:t xml:space="preserve"> </w:t>
       </w:r>
@@ -765,10 +792,12 @@
         <w:t xml:space="preserve">git config --local </w:t>
       </w:r>
       <w:proofErr w:type="spellStart"/>
+      <w:proofErr w:type="gramStart"/>
       <w:r>
         <w:t>user.email</w:t>
       </w:r>
       <w:proofErr w:type="spellEnd"/>
+      <w:proofErr w:type="gramEnd"/>
       <w:r>
         <w:t xml:space="preserve"> </w:t>
       </w:r>
@@ -918,6 +947,36 @@
       <w:r>
         <w:t>.</w:t>
       </w:r>
+      <w:r>
+        <w:t xml:space="preserve"> You can see a summarized status of changes by using </w:t>
+      </w:r>
+      <w:r>
+        <w:rPr>
+          <w:highlight w:val="lightGray"/>
+        </w:rPr>
+        <w:t>{git status -s}</w:t>
+      </w:r>
+      <w:r>
+        <w:t xml:space="preserve">. </w:t>
+      </w:r>
+      <w:r>
+        <w:rPr>
+          <w:color w:val="00B050"/>
+        </w:rPr>
+        <w:t xml:space="preserve">M </w:t>
+      </w:r>
+      <w:r>
+        <w:t xml:space="preserve">means File has been modified in the Staging Area. </w:t>
+      </w:r>
+      <w:r>
+        <w:rPr>
+          <w:color w:val="FF0000"/>
+        </w:rPr>
+        <w:t xml:space="preserve">M </w:t>
+      </w:r>
+      <w:r>
+        <w:t>means File has been modified in the Working Tree.</w:t>
+      </w:r>
     </w:p>
     <w:p>
       <w:pPr>
@@ -932,6 +991,7 @@
           <w:b/>
           <w:bCs/>
         </w:rPr>
+        <w:lastRenderedPageBreak/>
         <w:t xml:space="preserve">Untracked: </w:t>
       </w:r>
       <w:r>
@@ -951,11 +1011,1247 @@
           <w:b/>
           <w:bCs/>
         </w:rPr>
+        <w:t xml:space="preserve">Modified: </w:t>
+      </w:r>
+      <w:r>
+        <w:t>Changed/updated file.</w:t>
+      </w:r>
+    </w:p>
+    <w:p>
+      <w:pPr>
+        <w:pStyle w:val="ListParagraph"/>
+        <w:numPr>
+          <w:ilvl w:val="2"/>
+          <w:numId w:val="2"/>
+        </w:numPr>
+      </w:pPr>
+      <w:r>
+        <w:rPr>
+          <w:b/>
+          <w:bCs/>
+        </w:rPr>
+        <w:t>Staged</w:t>
+      </w:r>
+      <w:r>
+        <w:rPr>
+          <w:b/>
+          <w:bCs/>
+        </w:rPr>
+        <w:t xml:space="preserve">: </w:t>
+      </w:r>
+      <w:r>
+        <w:t>File is ready to be committed.</w:t>
+      </w:r>
+    </w:p>
+    <w:p>
+      <w:pPr>
+        <w:pStyle w:val="ListParagraph"/>
+        <w:numPr>
+          <w:ilvl w:val="2"/>
+          <w:numId w:val="2"/>
+        </w:numPr>
+      </w:pPr>
+      <w:r>
+        <w:rPr>
+          <w:b/>
+          <w:bCs/>
+        </w:rPr>
+        <w:t>Unmodified</w:t>
+      </w:r>
+      <w:r>
+        <w:rPr>
+          <w:b/>
+          <w:bCs/>
+        </w:rPr>
+        <w:t xml:space="preserve">: </w:t>
+      </w:r>
+      <w:r>
+        <w:t>Unchanged file.</w:t>
+      </w:r>
+    </w:p>
+    <w:p>
+      <w:pPr>
+        <w:pStyle w:val="ListParagraph"/>
+        <w:numPr>
+          <w:ilvl w:val="0"/>
+          <w:numId w:val="2"/>
+        </w:numPr>
+      </w:pPr>
+      <w:r>
+        <w:rPr>
+          <w:b/>
+          <w:bCs/>
+        </w:rPr>
+        <w:t>Functional Commands</w:t>
+      </w:r>
+    </w:p>
+    <w:p>
+      <w:pPr>
+        <w:pStyle w:val="ListParagraph"/>
+        <w:numPr>
+          <w:ilvl w:val="1"/>
+          <w:numId w:val="2"/>
+        </w:numPr>
+      </w:pPr>
+      <w:r>
+        <w:rPr>
+          <w:b/>
+          <w:bCs/>
+        </w:rPr>
+        <w:t>a</w:t>
+      </w:r>
+      <w:r>
+        <w:rPr>
+          <w:b/>
+          <w:bCs/>
+        </w:rPr>
+        <w:t>dd:</w:t>
+      </w:r>
+      <w:r>
+        <w:t xml:space="preserve"> Adds new or changed files in the working directory to the Git staging area. </w:t>
+      </w:r>
+      <w:r>
+        <w:rPr>
+          <w:highlight w:val="lightGray"/>
+        </w:rPr>
+        <w:t>{git add &lt;- file name -&gt;</w:t>
+      </w:r>
+      <w:r>
+        <w:t xml:space="preserve"> To add all the changes, use </w:t>
+      </w:r>
+      <w:r>
+        <w:rPr>
+          <w:highlight w:val="lightGray"/>
+        </w:rPr>
+        <w:t xml:space="preserve">git </w:t>
+      </w:r>
+      <w:proofErr w:type="gramStart"/>
+      <w:r>
+        <w:rPr>
+          <w:highlight w:val="lightGray"/>
+        </w:rPr>
+        <w:t>add .</w:t>
+      </w:r>
+      <w:proofErr w:type="gramEnd"/>
+      <w:r>
+        <w:t xml:space="preserve"> command</w:t>
+      </w:r>
+      <w:r>
+        <w:t xml:space="preserve"> or </w:t>
+      </w:r>
+      <w:r>
+        <w:rPr>
+          <w:highlight w:val="lightGray"/>
+        </w:rPr>
+        <w:t>git add -A</w:t>
+      </w:r>
+      <w:r>
+        <w:t>.</w:t>
+      </w:r>
+    </w:p>
+    <w:p>
+      <w:pPr>
+        <w:pStyle w:val="ListParagraph"/>
+        <w:numPr>
+          <w:ilvl w:val="1"/>
+          <w:numId w:val="2"/>
+        </w:numPr>
+      </w:pPr>
+      <w:r>
+        <w:rPr>
+          <w:b/>
+          <w:bCs/>
+        </w:rPr>
+        <w:t>c</w:t>
+      </w:r>
+      <w:r>
+        <w:rPr>
+          <w:b/>
+          <w:bCs/>
+        </w:rPr>
+        <w:t>ommit:</w:t>
+      </w:r>
+      <w:r>
+        <w:t xml:space="preserve"> It records the change. </w:t>
+      </w:r>
+      <w:r>
+        <w:rPr>
+          <w:highlight w:val="lightGray"/>
+        </w:rPr>
+        <w:t>{git commit -m “some message”}</w:t>
+      </w:r>
+      <w:r>
+        <w:t xml:space="preserve"> You can commit all the added file by </w:t>
+      </w:r>
+      <w:r>
+        <w:rPr>
+          <w:highlight w:val="lightGray"/>
+        </w:rPr>
+        <w:t>{git commit &gt; Press “</w:t>
+      </w:r>
+      <w:proofErr w:type="spellStart"/>
+      <w:r>
+        <w:rPr>
+          <w:highlight w:val="lightGray"/>
+        </w:rPr>
+        <w:t>i</w:t>
+      </w:r>
+      <w:proofErr w:type="spellEnd"/>
+      <w:r>
+        <w:rPr>
+          <w:highlight w:val="lightGray"/>
+        </w:rPr>
+        <w:t>” &gt; Type “some message” &gt; Press “Escape” &gt; Type “</w:t>
+      </w:r>
+      <w:proofErr w:type="spellStart"/>
+      <w:r>
+        <w:rPr>
+          <w:highlight w:val="lightGray"/>
+        </w:rPr>
+        <w:t>wq</w:t>
+      </w:r>
+      <w:proofErr w:type="spellEnd"/>
+      <w:r>
+        <w:rPr>
+          <w:highlight w:val="lightGray"/>
+        </w:rPr>
+        <w:t>”}</w:t>
+      </w:r>
+      <w:r>
+        <w:t xml:space="preserve"> You can skip the staging area and commit changes directly by using </w:t>
+      </w:r>
+      <w:r>
+        <w:rPr>
+          <w:highlight w:val="lightGray"/>
+        </w:rPr>
+        <w:t>{git commit -a -m “some message”}</w:t>
+      </w:r>
+      <w:r>
+        <w:t>.</w:t>
+      </w:r>
+    </w:p>
+    <w:p>
+      <w:pPr>
+        <w:pStyle w:val="ListParagraph"/>
+        <w:numPr>
+          <w:ilvl w:val="1"/>
+          <w:numId w:val="2"/>
+        </w:numPr>
+      </w:pPr>
+      <w:r>
+        <w:rPr>
+          <w:b/>
+          <w:bCs/>
+        </w:rPr>
+        <w:t xml:space="preserve">touch: </w:t>
+      </w:r>
+      <w:r>
+        <w:t xml:space="preserve">It creates blank files. </w:t>
+      </w:r>
+      <w:r>
+        <w:rPr>
+          <w:highlight w:val="lightGray"/>
+        </w:rPr>
+        <w:t xml:space="preserve">{touch “File </w:t>
+      </w:r>
+      <w:proofErr w:type="spellStart"/>
+      <w:r>
+        <w:rPr>
+          <w:highlight w:val="lightGray"/>
+        </w:rPr>
+        <w:t>Name.Extension</w:t>
+      </w:r>
+      <w:proofErr w:type="spellEnd"/>
+      <w:r>
+        <w:rPr>
+          <w:highlight w:val="lightGray"/>
+        </w:rPr>
+        <w:t>”}</w:t>
+      </w:r>
+      <w:r>
+        <w:t xml:space="preserve"> </w:t>
+      </w:r>
+    </w:p>
+    <w:p>
+      <w:pPr>
+        <w:pStyle w:val="ListParagraph"/>
+        <w:numPr>
+          <w:ilvl w:val="1"/>
+          <w:numId w:val="2"/>
+        </w:numPr>
+      </w:pPr>
+      <w:r>
+        <w:rPr>
+          <w:b/>
+          <w:bCs/>
+        </w:rPr>
+        <w:t>checkout:</w:t>
+      </w:r>
+      <w:r>
+        <w:t xml:space="preserve"> It matches the file with the last commit. </w:t>
+      </w:r>
+      <w:r>
+        <w:rPr>
+          <w:highlight w:val="lightGray"/>
+        </w:rPr>
+        <w:t>{git checkout &lt;- File Name -&gt;}</w:t>
+      </w:r>
+      <w:r>
+        <w:t xml:space="preserve"> </w:t>
+      </w:r>
+      <w:r>
+        <w:t>You can</w:t>
+      </w:r>
+      <w:r>
+        <w:t xml:space="preserve"> match all the files</w:t>
+      </w:r>
+      <w:r>
+        <w:t xml:space="preserve"> (current working directory)</w:t>
+      </w:r>
+      <w:r>
+        <w:t xml:space="preserve"> with the last commit by using </w:t>
+      </w:r>
+      <w:r>
+        <w:rPr>
+          <w:highlight w:val="lightGray"/>
+        </w:rPr>
+        <w:t>{git checkout -f}</w:t>
+      </w:r>
+      <w:r>
+        <w:t>.</w:t>
+      </w:r>
+      <w:r>
+        <w:t xml:space="preserve"> </w:t>
+      </w:r>
+    </w:p>
+    <w:p>
+      <w:pPr>
+        <w:pStyle w:val="ListParagraph"/>
+        <w:numPr>
+          <w:ilvl w:val="1"/>
+          <w:numId w:val="2"/>
+        </w:numPr>
+      </w:pPr>
+      <w:r>
+        <w:rPr>
+          <w:b/>
+          <w:bCs/>
+        </w:rPr>
+        <w:t>log:</w:t>
+      </w:r>
+      <w:r>
+        <w:t xml:space="preserve"> It shows all the previous commits. </w:t>
+      </w:r>
+      <w:r>
+        <w:rPr>
+          <w:highlight w:val="lightGray"/>
+        </w:rPr>
+        <w:t>{git log}</w:t>
+      </w:r>
+      <w:r>
+        <w:t xml:space="preserve"> You can check last “</w:t>
+      </w:r>
+      <w:proofErr w:type="gramStart"/>
+      <w:r>
+        <w:t>n”  number</w:t>
+      </w:r>
+      <w:proofErr w:type="gramEnd"/>
+      <w:r>
+        <w:t xml:space="preserve"> of commits by using </w:t>
+      </w:r>
+      <w:r>
+        <w:rPr>
+          <w:highlight w:val="lightGray"/>
+        </w:rPr>
+        <w:t>{git log -p –“n”}</w:t>
+      </w:r>
+      <w:r>
+        <w:t>.</w:t>
+      </w:r>
+    </w:p>
+    <w:p>
+      <w:pPr>
+        <w:pStyle w:val="ListParagraph"/>
+        <w:numPr>
+          <w:ilvl w:val="1"/>
+          <w:numId w:val="2"/>
+        </w:numPr>
+      </w:pPr>
+      <w:r>
+        <w:rPr>
+          <w:b/>
+          <w:bCs/>
+        </w:rPr>
+        <w:t>Push:</w:t>
+      </w:r>
+      <w:r>
+        <w:t xml:space="preserve"> Uploads local repository content to remote repositories. </w:t>
+      </w:r>
+      <w:r>
+        <w:rPr>
+          <w:highlight w:val="lightGray"/>
+        </w:rPr>
+        <w:t>{git push origin main}</w:t>
+      </w:r>
+      <w:r>
+        <w:t xml:space="preserve"> origin is the copy of root repository on GitHub while main is its branch.</w:t>
+      </w:r>
+    </w:p>
+    <w:p>
+      <w:pPr>
+        <w:pStyle w:val="ListParagraph"/>
+        <w:numPr>
+          <w:ilvl w:val="1"/>
+          <w:numId w:val="2"/>
+        </w:numPr>
+      </w:pPr>
+      <w:r>
+        <w:rPr>
+          <w:b/>
+          <w:bCs/>
+        </w:rPr>
+        <w:t>Pull:</w:t>
+      </w:r>
+      <w:r>
+        <w:t xml:space="preserve"> It is used to fetch and download contents from a remote repo and immediately update the local repo to match that content.</w:t>
+      </w:r>
+    </w:p>
+    <w:p>
+      <w:pPr>
+        <w:pStyle w:val="ListParagraph"/>
+        <w:numPr>
+          <w:ilvl w:val="1"/>
+          <w:numId w:val="2"/>
+        </w:numPr>
+      </w:pPr>
+      <w:r>
+        <w:rPr>
+          <w:b/>
+          <w:bCs/>
+        </w:rPr>
+        <w:t xml:space="preserve">Init: </w:t>
+      </w:r>
+      <w:r>
+        <w:t>It i</w:t>
+      </w:r>
+      <w:r>
+        <w:t>s used to create a new Git repository.</w:t>
+      </w:r>
+    </w:p>
+    <w:p>
+      <w:pPr>
+        <w:pStyle w:val="ListParagraph"/>
+        <w:numPr>
+          <w:ilvl w:val="2"/>
+          <w:numId w:val="2"/>
+        </w:numPr>
+      </w:pPr>
+      <w:r>
+        <w:rPr>
+          <w:b/>
+          <w:bCs/>
+        </w:rPr>
+        <w:t xml:space="preserve">git </w:t>
+      </w:r>
+      <w:proofErr w:type="spellStart"/>
+      <w:r>
+        <w:rPr>
+          <w:b/>
+          <w:bCs/>
+        </w:rPr>
+        <w:t>init</w:t>
+      </w:r>
+      <w:proofErr w:type="spellEnd"/>
+      <w:r>
+        <w:rPr>
+          <w:b/>
+          <w:bCs/>
+        </w:rPr>
+        <w:t xml:space="preserve">: </w:t>
+      </w:r>
+      <w:r>
+        <w:t xml:space="preserve">It </w:t>
+      </w:r>
+      <w:r>
+        <w:t>creates a new Git repository.</w:t>
+      </w:r>
+    </w:p>
+    <w:p>
+      <w:pPr>
+        <w:pStyle w:val="ListParagraph"/>
+        <w:numPr>
+          <w:ilvl w:val="2"/>
+          <w:numId w:val="2"/>
+        </w:numPr>
+      </w:pPr>
+      <w:r>
+        <w:rPr>
+          <w:b/>
+          <w:bCs/>
+        </w:rPr>
+        <w:t>rm -</w:t>
+      </w:r>
+      <w:proofErr w:type="gramStart"/>
+      <w:r>
+        <w:rPr>
+          <w:b/>
+          <w:bCs/>
+        </w:rPr>
+        <w:t>rf .git</w:t>
+      </w:r>
+      <w:proofErr w:type="gramEnd"/>
+      <w:r>
+        <w:rPr>
+          <w:b/>
+          <w:bCs/>
+        </w:rPr>
+        <w:t>:</w:t>
+      </w:r>
+      <w:r>
+        <w:t xml:space="preserve"> It undoes git </w:t>
+      </w:r>
+      <w:proofErr w:type="spellStart"/>
+      <w:r>
+        <w:t>init.</w:t>
+      </w:r>
+      <w:proofErr w:type="spellEnd"/>
+    </w:p>
+    <w:p>
+      <w:pPr>
+        <w:pStyle w:val="ListParagraph"/>
+        <w:numPr>
+          <w:ilvl w:val="2"/>
+          <w:numId w:val="2"/>
+        </w:numPr>
+      </w:pPr>
+      <w:r>
+        <w:rPr>
+          <w:b/>
+          <w:bCs/>
+        </w:rPr>
+        <w:t>git remote add origin &lt;- link -&gt;</w:t>
+      </w:r>
+    </w:p>
+    <w:p>
+      <w:pPr>
+        <w:pStyle w:val="ListParagraph"/>
+        <w:numPr>
+          <w:ilvl w:val="2"/>
+          <w:numId w:val="2"/>
+        </w:numPr>
+      </w:pPr>
+      <w:r>
+        <w:rPr>
+          <w:b/>
+          <w:bCs/>
+        </w:rPr>
+        <w:t xml:space="preserve">git </w:t>
+      </w:r>
+      <w:proofErr w:type="gramStart"/>
+      <w:r>
+        <w:rPr>
+          <w:b/>
+          <w:bCs/>
+        </w:rPr>
+        <w:t>remote -v</w:t>
+      </w:r>
+      <w:proofErr w:type="gramEnd"/>
+      <w:r>
+        <w:rPr>
+          <w:b/>
+          <w:bCs/>
+        </w:rPr>
+        <w:t xml:space="preserve">: </w:t>
+      </w:r>
+      <w:r>
+        <w:t>It verifies the remote.</w:t>
+      </w:r>
+    </w:p>
+    <w:p>
+      <w:pPr>
+        <w:pStyle w:val="ListParagraph"/>
+        <w:numPr>
+          <w:ilvl w:val="2"/>
+          <w:numId w:val="2"/>
+        </w:numPr>
+      </w:pPr>
+      <w:r>
+        <w:rPr>
+          <w:b/>
+          <w:bCs/>
+        </w:rPr>
+        <w:t xml:space="preserve">git branch: </w:t>
+      </w:r>
+      <w:r>
+        <w:t>It checks branch.</w:t>
+      </w:r>
+    </w:p>
+    <w:p>
+      <w:pPr>
+        <w:pStyle w:val="ListParagraph"/>
+        <w:numPr>
+          <w:ilvl w:val="2"/>
+          <w:numId w:val="2"/>
+        </w:numPr>
+      </w:pPr>
+      <w:r>
+        <w:rPr>
+          <w:b/>
+          <w:bCs/>
+        </w:rPr>
+        <w:t xml:space="preserve">git branch -M main: </w:t>
+      </w:r>
+      <w:r>
+        <w:t>It rename</w:t>
+      </w:r>
+      <w:r>
+        <w:t>s</w:t>
+      </w:r>
+      <w:r>
+        <w:t xml:space="preserve"> branch.</w:t>
+      </w:r>
+    </w:p>
+    <w:p>
+      <w:pPr>
+        <w:pStyle w:val="ListParagraph"/>
+        <w:numPr>
+          <w:ilvl w:val="2"/>
+          <w:numId w:val="2"/>
+        </w:numPr>
+      </w:pPr>
+      <w:r>
+        <w:rPr>
+          <w:b/>
+          <w:bCs/>
+        </w:rPr>
+        <w:t xml:space="preserve">git push origin main: </w:t>
+      </w:r>
+    </w:p>
+    <w:p>
+      <w:pPr>
+        <w:pStyle w:val="ListParagraph"/>
+        <w:numPr>
+          <w:ilvl w:val="2"/>
+          <w:numId w:val="2"/>
+        </w:numPr>
+      </w:pPr>
+      <w:r>
+        <w:rPr>
+          <w:b/>
+          <w:bCs/>
+        </w:rPr>
+        <w:t xml:space="preserve">git push -u origin main: </w:t>
+      </w:r>
+      <w:r>
+        <w:t>To set up stream.</w:t>
+      </w:r>
+    </w:p>
+    <w:p>
+      <w:pPr>
+        <w:pStyle w:val="ListParagraph"/>
+        <w:numPr>
+          <w:ilvl w:val="1"/>
+          <w:numId w:val="2"/>
+        </w:numPr>
+      </w:pPr>
+      <w:proofErr w:type="spellStart"/>
+      <w:r>
+        <w:rPr>
+          <w:b/>
+          <w:bCs/>
+        </w:rPr>
+        <w:t>mkdir</w:t>
+      </w:r>
+      <w:proofErr w:type="spellEnd"/>
+      <w:r>
+        <w:rPr>
+          <w:b/>
+          <w:bCs/>
+        </w:rPr>
+        <w:t xml:space="preserve">: </w:t>
+      </w:r>
+      <w:r>
+        <w:t>It creates new directory or sub-directory.</w:t>
+      </w:r>
+      <w:r>
+        <w:rPr>
+          <w:b/>
+          <w:bCs/>
+        </w:rPr>
+        <w:t xml:space="preserve"> </w:t>
+      </w:r>
+      <w:r>
+        <w:rPr>
+          <w:highlight w:val="lightGray"/>
+        </w:rPr>
+        <w:t>{</w:t>
+      </w:r>
+      <w:proofErr w:type="spellStart"/>
+      <w:r>
+        <w:rPr>
+          <w:highlight w:val="lightGray"/>
+        </w:rPr>
+        <w:t>mkdir</w:t>
+      </w:r>
+      <w:proofErr w:type="spellEnd"/>
+      <w:r>
+        <w:rPr>
+          <w:highlight w:val="lightGray"/>
+        </w:rPr>
+        <w:t xml:space="preserve"> </w:t>
+      </w:r>
+      <w:proofErr w:type="spellStart"/>
+      <w:r>
+        <w:rPr>
+          <w:highlight w:val="lightGray"/>
+        </w:rPr>
+        <w:t>newDirectory</w:t>
+      </w:r>
+      <w:proofErr w:type="spellEnd"/>
+      <w:r>
+        <w:rPr>
+          <w:highlight w:val="lightGray"/>
+        </w:rPr>
+        <w:t>}</w:t>
+      </w:r>
+    </w:p>
+    <w:p>
+      <w:pPr>
+        <w:pStyle w:val="ListParagraph"/>
+        <w:numPr>
+          <w:ilvl w:val="0"/>
+          <w:numId w:val="2"/>
+        </w:numPr>
+      </w:pPr>
+      <w:r>
+        <w:rPr>
+          <w:b/>
+          <w:bCs/>
+        </w:rPr>
+        <w:t>Removing Files</w:t>
+      </w:r>
+    </w:p>
+    <w:p>
+      <w:pPr>
+        <w:pStyle w:val="ListParagraph"/>
+        <w:numPr>
+          <w:ilvl w:val="1"/>
+          <w:numId w:val="2"/>
+        </w:numPr>
+      </w:pPr>
+      <w:r>
+        <w:rPr>
+          <w:b/>
+          <w:bCs/>
+        </w:rPr>
+        <w:t>rm:</w:t>
+      </w:r>
+      <w:r>
+        <w:t xml:space="preserve"> It removes files from the git repository</w:t>
+      </w:r>
+      <w:r>
+        <w:t xml:space="preserve"> altogether</w:t>
+      </w:r>
+      <w:r>
+        <w:t>.</w:t>
+      </w:r>
+      <w:r>
+        <w:t xml:space="preserve"> </w:t>
+      </w:r>
+      <w:r>
+        <w:rPr>
+          <w:highlight w:val="lightGray"/>
+        </w:rPr>
+        <w:t>{git rm &lt;- File Name -&gt;}</w:t>
+      </w:r>
+    </w:p>
+    <w:p>
+      <w:pPr>
+        <w:pStyle w:val="ListParagraph"/>
+        <w:numPr>
+          <w:ilvl w:val="1"/>
+          <w:numId w:val="2"/>
+        </w:numPr>
+      </w:pPr>
+      <w:r>
+        <w:rPr>
+          <w:b/>
+          <w:bCs/>
+        </w:rPr>
+        <w:t>rm --cached:</w:t>
+      </w:r>
+      <w:r>
+        <w:t xml:space="preserve"> It removes files from the staging area only. </w:t>
+      </w:r>
+      <w:r>
+        <w:rPr>
+          <w:highlight w:val="lightGray"/>
+        </w:rPr>
+        <w:t xml:space="preserve">{git rm </w:t>
+      </w:r>
+      <w:r>
+        <w:rPr>
+          <w:highlight w:val="lightGray"/>
+        </w:rPr>
+        <w:t>--</w:t>
+      </w:r>
+      <w:r>
+        <w:rPr>
+          <w:highlight w:val="lightGray"/>
+        </w:rPr>
+        <w:t>cached &lt;- File Name -&gt;}</w:t>
+      </w:r>
+      <w:r>
+        <w:t xml:space="preserve"> </w:t>
+      </w:r>
+    </w:p>
+    <w:p>
+      <w:pPr>
+        <w:pStyle w:val="ListParagraph"/>
+        <w:numPr>
+          <w:ilvl w:val="1"/>
+          <w:numId w:val="2"/>
+        </w:numPr>
+      </w:pPr>
+      <w:r>
+        <w:rPr>
+          <w:b/>
+          <w:bCs/>
+        </w:rPr>
+        <w:t>rm -</w:t>
+      </w:r>
+      <w:r>
+        <w:t xml:space="preserve">f: It force removes the files from the git repository. </w:t>
+      </w:r>
+      <w:r>
+        <w:rPr>
+          <w:highlight w:val="lightGray"/>
+        </w:rPr>
+        <w:t>{git rm -f &lt;- File Name -&gt;}</w:t>
+      </w:r>
+    </w:p>
+    <w:p>
+      <w:pPr>
+        <w:pStyle w:val="ListParagraph"/>
+        <w:numPr>
+          <w:ilvl w:val="1"/>
+          <w:numId w:val="2"/>
+        </w:numPr>
+      </w:pPr>
+      <w:proofErr w:type="gramStart"/>
+      <w:r>
+        <w:rPr>
+          <w:b/>
+          <w:bCs/>
+        </w:rPr>
+        <w:t>touch .</w:t>
+      </w:r>
+      <w:proofErr w:type="spellStart"/>
+      <w:r>
+        <w:rPr>
+          <w:b/>
+          <w:bCs/>
+        </w:rPr>
+        <w:t>gitignore</w:t>
+      </w:r>
+      <w:proofErr w:type="spellEnd"/>
+      <w:proofErr w:type="gramEnd"/>
+      <w:r>
+        <w:rPr>
+          <w:b/>
+          <w:bCs/>
+        </w:rPr>
+        <w:t>:</w:t>
+      </w:r>
+      <w:r>
+        <w:t xml:space="preserve"> </w:t>
+      </w:r>
+    </w:p>
+    <w:p>
+      <w:pPr>
+        <w:pStyle w:val="ListParagraph"/>
+        <w:numPr>
+          <w:ilvl w:val="0"/>
+          <w:numId w:val="2"/>
+        </w:numPr>
+      </w:pPr>
+      <w:r>
+        <w:rPr>
+          <w:b/>
+          <w:bCs/>
+        </w:rPr>
+        <w:t>Branches</w:t>
+      </w:r>
+    </w:p>
+    <w:p>
+      <w:pPr>
+        <w:pStyle w:val="ListParagraph"/>
+        <w:numPr>
+          <w:ilvl w:val="1"/>
+          <w:numId w:val="2"/>
+        </w:numPr>
+      </w:pPr>
+      <w:r>
+        <w:rPr>
+          <w:b/>
+          <w:bCs/>
+        </w:rPr>
+        <w:t>git branch:</w:t>
+      </w:r>
+      <w:r>
+        <w:t xml:space="preserve"> It checks branch.</w:t>
+      </w:r>
+    </w:p>
+    <w:p>
+      <w:pPr>
+        <w:pStyle w:val="ListParagraph"/>
+        <w:numPr>
+          <w:ilvl w:val="1"/>
+          <w:numId w:val="2"/>
+        </w:numPr>
+      </w:pPr>
+      <w:r>
+        <w:rPr>
+          <w:b/>
+          <w:bCs/>
+        </w:rPr>
+        <w:t>git branch -M main:</w:t>
+      </w:r>
+      <w:r>
+        <w:t xml:space="preserve"> It renames a branch.</w:t>
+      </w:r>
+    </w:p>
+    <w:p>
+      <w:pPr>
+        <w:pStyle w:val="ListParagraph"/>
+        <w:numPr>
+          <w:ilvl w:val="1"/>
+          <w:numId w:val="2"/>
+        </w:numPr>
+      </w:pPr>
+      <w:r>
+        <w:rPr>
+          <w:b/>
+          <w:bCs/>
+        </w:rPr>
+        <w:t>git checkout &lt;- Branch Name -&gt;:</w:t>
+      </w:r>
+      <w:r>
+        <w:t xml:space="preserve"> It navigates between branches.</w:t>
+      </w:r>
+    </w:p>
+    <w:p>
+      <w:pPr>
+        <w:pStyle w:val="ListParagraph"/>
+        <w:numPr>
+          <w:ilvl w:val="1"/>
+          <w:numId w:val="2"/>
+        </w:numPr>
+      </w:pPr>
+      <w:r>
+        <w:rPr>
+          <w:b/>
+          <w:bCs/>
+        </w:rPr>
+        <w:t>git checkout -b &lt;-New Branch Name -&gt;:</w:t>
+      </w:r>
+      <w:r>
+        <w:t xml:space="preserve"> It creates </w:t>
+      </w:r>
+      <w:proofErr w:type="gramStart"/>
+      <w:r>
+        <w:t>new</w:t>
+      </w:r>
+      <w:proofErr w:type="gramEnd"/>
+      <w:r>
+        <w:t xml:space="preserve"> branch.</w:t>
+      </w:r>
+    </w:p>
+    <w:p>
+      <w:pPr>
+        <w:pStyle w:val="ListParagraph"/>
+        <w:numPr>
+          <w:ilvl w:val="1"/>
+          <w:numId w:val="2"/>
+        </w:numPr>
+      </w:pPr>
+      <w:r>
+        <w:rPr>
+          <w:b/>
+          <w:bCs/>
+        </w:rPr>
+        <w:t>git branch -d &lt;- Branch Name-&gt;:</w:t>
+      </w:r>
+      <w:r>
+        <w:t xml:space="preserve"> It deletes a branch.</w:t>
+      </w:r>
+    </w:p>
+    <w:p>
+      <w:pPr>
+        <w:pStyle w:val="ListParagraph"/>
+        <w:numPr>
+          <w:ilvl w:val="0"/>
+          <w:numId w:val="2"/>
+        </w:numPr>
+      </w:pPr>
+      <w:r>
+        <w:rPr>
+          <w:b/>
+          <w:bCs/>
+        </w:rPr>
+        <w:t>Merging Code</w:t>
+      </w:r>
+    </w:p>
+    <w:p>
+      <w:pPr>
+        <w:pStyle w:val="ListParagraph"/>
+        <w:numPr>
+          <w:ilvl w:val="1"/>
+          <w:numId w:val="2"/>
+        </w:numPr>
+      </w:pPr>
+      <w:r>
+        <w:rPr>
+          <w:b/>
+          <w:bCs/>
+        </w:rPr>
+        <w:t>git diff &lt;- Branch Name -&gt;:</w:t>
+      </w:r>
+      <w:r>
+        <w:t xml:space="preserve"> It compares commits, branches, files and more.</w:t>
+      </w:r>
+      <w:r>
+        <w:t xml:space="preserve"> It compares the working tree with the staging area. If you add changes and then execute </w:t>
+      </w:r>
+      <w:r>
+        <w:rPr>
+          <w:highlight w:val="lightGray"/>
+        </w:rPr>
+        <w:t>git diff</w:t>
+      </w:r>
+      <w:r>
+        <w:t xml:space="preserve"> command, Git Bash will show nothing because the working directory and the staging area are now </w:t>
+      </w:r>
+      <w:proofErr w:type="gramStart"/>
+      <w:r>
+        <w:t>same</w:t>
+      </w:r>
+      <w:proofErr w:type="gramEnd"/>
+      <w:r>
+        <w:t>.</w:t>
+      </w:r>
+      <w:r>
+        <w:t xml:space="preserve"> But you can compare the staging area to the last commit by using </w:t>
+      </w:r>
+      <w:r>
+        <w:rPr>
+          <w:highlight w:val="lightGray"/>
+        </w:rPr>
+        <w:t>{git diff --stage</w:t>
+      </w:r>
+      <w:r>
+        <w:rPr>
+          <w:highlight w:val="lightGray"/>
+        </w:rPr>
+        <w:t>d</w:t>
+      </w:r>
+      <w:r>
+        <w:rPr>
+          <w:highlight w:val="lightGray"/>
+        </w:rPr>
+        <w:t>}</w:t>
+      </w:r>
+      <w:r>
+        <w:t>.</w:t>
+      </w:r>
+    </w:p>
+    <w:p>
+      <w:pPr>
+        <w:pStyle w:val="ListParagraph"/>
+        <w:numPr>
+          <w:ilvl w:val="1"/>
+          <w:numId w:val="2"/>
+        </w:numPr>
+      </w:pPr>
+      <w:r>
+        <w:rPr>
+          <w:b/>
+          <w:bCs/>
+        </w:rPr>
+        <w:t xml:space="preserve">git </w:t>
+      </w:r>
+      <w:proofErr w:type="gramStart"/>
+      <w:r>
+        <w:rPr>
+          <w:b/>
+          <w:bCs/>
+        </w:rPr>
+        <w:t>merge</w:t>
+      </w:r>
+      <w:proofErr w:type="gramEnd"/>
+      <w:r>
+        <w:rPr>
+          <w:b/>
+          <w:bCs/>
+        </w:rPr>
+        <w:t xml:space="preserve"> &lt;- Branch Name -&gt;:</w:t>
+      </w:r>
+      <w:r>
+        <w:t xml:space="preserve"> It merges two branches.</w:t>
+      </w:r>
+    </w:p>
+    <w:p>
+      <w:pPr>
+        <w:pStyle w:val="ListParagraph"/>
+        <w:numPr>
+          <w:ilvl w:val="1"/>
+          <w:numId w:val="2"/>
+        </w:numPr>
+      </w:pPr>
+      <w:r>
+        <w:rPr>
+          <w:b/>
+          <w:bCs/>
+        </w:rPr>
+        <w:t xml:space="preserve">Create a PR </w:t>
+      </w:r>
+      <w:proofErr w:type="gramStart"/>
+      <w:r>
+        <w:rPr>
+          <w:b/>
+          <w:bCs/>
+        </w:rPr>
+        <w:t>()Pull</w:t>
+      </w:r>
+      <w:proofErr w:type="gramEnd"/>
+      <w:r>
+        <w:rPr>
+          <w:b/>
+          <w:bCs/>
+        </w:rPr>
+        <w:t xml:space="preserve"> Request:</w:t>
+      </w:r>
+      <w:r>
+        <w:t xml:space="preserve"> </w:t>
+      </w:r>
+      <w:r>
+        <w:t>It lets you tell others about changes you have pushed to a branch in a repository on GitHub.</w:t>
+      </w:r>
+    </w:p>
+    <w:p>
+      <w:pPr>
+        <w:pStyle w:val="ListParagraph"/>
+        <w:numPr>
+          <w:ilvl w:val="0"/>
+          <w:numId w:val="2"/>
+        </w:numPr>
+      </w:pPr>
+      <w:r>
+        <w:rPr>
+          <w:b/>
+          <w:bCs/>
+        </w:rPr>
+        <w:t xml:space="preserve">Merge Conflict: </w:t>
+      </w:r>
+      <w:r>
+        <w:t>An event that takes place when Git is unable to automatically resolve differences in codes between two commit</w:t>
+      </w:r>
+      <w:r>
+        <w:t>s</w:t>
+      </w:r>
+      <w:r>
+        <w:t>.</w:t>
+      </w:r>
+      <w:r>
+        <w:t xml:space="preserve"> </w:t>
+      </w:r>
+    </w:p>
+    <w:p>
+      <w:pPr>
+        <w:pStyle w:val="ListParagraph"/>
+        <w:numPr>
+          <w:ilvl w:val="0"/>
+          <w:numId w:val="2"/>
+        </w:numPr>
+      </w:pPr>
+      <w:r>
+        <w:rPr>
+          <w:b/>
+          <w:bCs/>
+        </w:rPr>
+        <w:t>Undoing Changes</w:t>
+      </w:r>
+    </w:p>
+    <w:p>
+      <w:pPr>
+        <w:pStyle w:val="ListParagraph"/>
+        <w:numPr>
+          <w:ilvl w:val="1"/>
+          <w:numId w:val="2"/>
+        </w:numPr>
+      </w:pPr>
+      <w:r>
+        <w:rPr>
+          <w:b/>
+          <w:bCs/>
+        </w:rPr>
+        <w:t>Case 01:</w:t>
+      </w:r>
+      <w:r>
+        <w:t xml:space="preserve"> </w:t>
+      </w:r>
+      <w:r>
+        <w:t>Staged Changes</w:t>
+      </w:r>
+    </w:p>
+    <w:p>
+      <w:pPr>
+        <w:pStyle w:val="ListParagraph"/>
+        <w:numPr>
+          <w:ilvl w:val="2"/>
+          <w:numId w:val="2"/>
+        </w:numPr>
+      </w:pPr>
+      <w:r>
+        <w:t>git reset &lt;- File Name -&gt;</w:t>
+      </w:r>
+    </w:p>
+    <w:p>
+      <w:pPr>
+        <w:pStyle w:val="ListParagraph"/>
+        <w:numPr>
+          <w:ilvl w:val="2"/>
+          <w:numId w:val="2"/>
+        </w:numPr>
+      </w:pPr>
+      <w:r>
         <w:lastRenderedPageBreak/>
-        <w:t xml:space="preserve">Modified: </w:t>
-      </w:r>
-      <w:r>
-        <w:t>Changed/updated file.</w:t>
+        <w:t>git reset</w:t>
+      </w:r>
+      <w:r>
+        <w:t>:</w:t>
+      </w:r>
+    </w:p>
+    <w:p>
+      <w:pPr>
+        <w:pStyle w:val="ListParagraph"/>
+        <w:numPr>
+          <w:ilvl w:val="1"/>
+          <w:numId w:val="2"/>
+        </w:numPr>
+      </w:pPr>
+      <w:r>
+        <w:rPr>
+          <w:b/>
+          <w:bCs/>
+        </w:rPr>
+        <w:t>Case 02:</w:t>
+      </w:r>
+      <w:r>
+        <w:t xml:space="preserve"> </w:t>
+      </w:r>
+      <w:r>
+        <w:t>Committed Changes</w:t>
       </w:r>
     </w:p>
     <w:p>
@@ -967,1081 +2263,6 @@
         </w:numPr>
       </w:pPr>
       <w:r>
-        <w:rPr>
-          <w:b/>
-          <w:bCs/>
-        </w:rPr>
-        <w:t>Staged</w:t>
-      </w:r>
-      <w:r>
-        <w:rPr>
-          <w:b/>
-          <w:bCs/>
-        </w:rPr>
-        <w:t xml:space="preserve">: </w:t>
-      </w:r>
-      <w:r>
-        <w:t>File is ready to be committed.</w:t>
-      </w:r>
-    </w:p>
-    <w:p>
-      <w:pPr>
-        <w:pStyle w:val="ListParagraph"/>
-        <w:numPr>
-          <w:ilvl w:val="2"/>
-          <w:numId w:val="2"/>
-        </w:numPr>
-      </w:pPr>
-      <w:r>
-        <w:rPr>
-          <w:b/>
-          <w:bCs/>
-        </w:rPr>
-        <w:t>Unmodified</w:t>
-      </w:r>
-      <w:r>
-        <w:rPr>
-          <w:b/>
-          <w:bCs/>
-        </w:rPr>
-        <w:t xml:space="preserve">: </w:t>
-      </w:r>
-      <w:r>
-        <w:t>Unchanged file.</w:t>
-      </w:r>
-    </w:p>
-    <w:p>
-      <w:pPr>
-        <w:pStyle w:val="ListParagraph"/>
-        <w:numPr>
-          <w:ilvl w:val="0"/>
-          <w:numId w:val="2"/>
-        </w:numPr>
-      </w:pPr>
-      <w:r>
-        <w:rPr>
-          <w:b/>
-          <w:bCs/>
-        </w:rPr>
-        <w:t>Functional Commands</w:t>
-      </w:r>
-    </w:p>
-    <w:p>
-      <w:pPr>
-        <w:pStyle w:val="ListParagraph"/>
-        <w:numPr>
-          <w:ilvl w:val="1"/>
-          <w:numId w:val="2"/>
-        </w:numPr>
-      </w:pPr>
-      <w:r>
-        <w:rPr>
-          <w:b/>
-          <w:bCs/>
-        </w:rPr>
-        <w:t>a</w:t>
-      </w:r>
-      <w:r>
-        <w:rPr>
-          <w:b/>
-          <w:bCs/>
-        </w:rPr>
-        <w:t>dd:</w:t>
-      </w:r>
-      <w:r>
-        <w:t xml:space="preserve"> Adds new or changed files in the working directory to the Git staging area. </w:t>
-      </w:r>
-      <w:r>
-        <w:rPr>
-          <w:highlight w:val="lightGray"/>
-        </w:rPr>
-        <w:t>{git add &lt;- file name -&gt;</w:t>
-      </w:r>
-      <w:r>
-        <w:t xml:space="preserve"> To add all the changes, use </w:t>
-      </w:r>
-      <w:r>
-        <w:rPr>
-          <w:highlight w:val="lightGray"/>
-        </w:rPr>
-        <w:t>git add .</w:t>
-      </w:r>
-      <w:r>
-        <w:t xml:space="preserve"> command</w:t>
-      </w:r>
-      <w:r>
-        <w:t xml:space="preserve"> or </w:t>
-      </w:r>
-      <w:r>
-        <w:rPr>
-          <w:highlight w:val="lightGray"/>
-        </w:rPr>
-        <w:t>git add -A</w:t>
-      </w:r>
-      <w:r>
-        <w:t>.</w:t>
-      </w:r>
-    </w:p>
-    <w:p>
-      <w:pPr>
-        <w:pStyle w:val="ListParagraph"/>
-        <w:numPr>
-          <w:ilvl w:val="1"/>
-          <w:numId w:val="2"/>
-        </w:numPr>
-      </w:pPr>
-      <w:r>
-        <w:rPr>
-          <w:b/>
-          <w:bCs/>
-        </w:rPr>
-        <w:t>c</w:t>
-      </w:r>
-      <w:r>
-        <w:rPr>
-          <w:b/>
-          <w:bCs/>
-        </w:rPr>
-        <w:t>ommit:</w:t>
-      </w:r>
-      <w:r>
-        <w:t xml:space="preserve"> It records the change. </w:t>
-      </w:r>
-      <w:r>
-        <w:rPr>
-          <w:highlight w:val="lightGray"/>
-        </w:rPr>
-        <w:t>{git commit -m “some message”}</w:t>
-      </w:r>
-      <w:r>
-        <w:t xml:space="preserve"> You can commit all the added file by </w:t>
-      </w:r>
-      <w:r>
-        <w:rPr>
-          <w:highlight w:val="lightGray"/>
-        </w:rPr>
-        <w:t>{git commit &gt; Press “</w:t>
-      </w:r>
-      <w:proofErr w:type="spellStart"/>
-      <w:r>
-        <w:rPr>
-          <w:highlight w:val="lightGray"/>
-        </w:rPr>
-        <w:t>i</w:t>
-      </w:r>
-      <w:proofErr w:type="spellEnd"/>
-      <w:r>
-        <w:rPr>
-          <w:highlight w:val="lightGray"/>
-        </w:rPr>
-        <w:t>” &gt; Type “some message” &gt; Press “Escape” &gt; Type “</w:t>
-      </w:r>
-      <w:proofErr w:type="spellStart"/>
-      <w:r>
-        <w:rPr>
-          <w:highlight w:val="lightGray"/>
-        </w:rPr>
-        <w:t>wq</w:t>
-      </w:r>
-      <w:proofErr w:type="spellEnd"/>
-      <w:r>
-        <w:rPr>
-          <w:highlight w:val="lightGray"/>
-        </w:rPr>
-        <w:t>”}</w:t>
-      </w:r>
-      <w:r>
-        <w:t xml:space="preserve"> You can skip the staging area and commit changes directly by using </w:t>
-      </w:r>
-      <w:r>
-        <w:rPr>
-          <w:highlight w:val="lightGray"/>
-        </w:rPr>
-        <w:t>{git commit -a -m “some message”}</w:t>
-      </w:r>
-      <w:r>
-        <w:t>.</w:t>
-      </w:r>
-    </w:p>
-    <w:p>
-      <w:pPr>
-        <w:pStyle w:val="ListParagraph"/>
-        <w:numPr>
-          <w:ilvl w:val="1"/>
-          <w:numId w:val="2"/>
-        </w:numPr>
-      </w:pPr>
-      <w:r>
-        <w:rPr>
-          <w:b/>
-          <w:bCs/>
-        </w:rPr>
-        <w:t xml:space="preserve">touch: </w:t>
-      </w:r>
-      <w:r>
-        <w:t xml:space="preserve">It creates blank files. </w:t>
-      </w:r>
-      <w:r>
-        <w:rPr>
-          <w:highlight w:val="lightGray"/>
-        </w:rPr>
-        <w:t xml:space="preserve">{touch “File </w:t>
-      </w:r>
-      <w:proofErr w:type="spellStart"/>
-      <w:r>
-        <w:rPr>
-          <w:highlight w:val="lightGray"/>
-        </w:rPr>
-        <w:t>Name.Extension</w:t>
-      </w:r>
-      <w:proofErr w:type="spellEnd"/>
-      <w:r>
-        <w:rPr>
-          <w:highlight w:val="lightGray"/>
-        </w:rPr>
-        <w:t>”}</w:t>
-      </w:r>
-      <w:r>
-        <w:t xml:space="preserve"> </w:t>
-      </w:r>
-    </w:p>
-    <w:p>
-      <w:pPr>
-        <w:pStyle w:val="ListParagraph"/>
-        <w:numPr>
-          <w:ilvl w:val="1"/>
-          <w:numId w:val="2"/>
-        </w:numPr>
-      </w:pPr>
-      <w:r>
-        <w:rPr>
-          <w:b/>
-          <w:bCs/>
-        </w:rPr>
-        <w:t>checkout:</w:t>
-      </w:r>
-      <w:r>
-        <w:t xml:space="preserve"> It matches the file with the last commit. </w:t>
-      </w:r>
-      <w:r>
-        <w:rPr>
-          <w:highlight w:val="lightGray"/>
-        </w:rPr>
-        <w:t>{git checkout &lt;- File Name -&gt;}</w:t>
-      </w:r>
-      <w:r>
-        <w:t xml:space="preserve"> </w:t>
-      </w:r>
-      <w:r>
-        <w:t>You can</w:t>
-      </w:r>
-      <w:r>
-        <w:t xml:space="preserve"> match all the files</w:t>
-      </w:r>
-      <w:r>
-        <w:t xml:space="preserve"> (current working directory)</w:t>
-      </w:r>
-      <w:r>
-        <w:t xml:space="preserve"> with the last commit by using </w:t>
-      </w:r>
-      <w:r>
-        <w:rPr>
-          <w:highlight w:val="lightGray"/>
-        </w:rPr>
-        <w:t>{git checkout -f}</w:t>
-      </w:r>
-      <w:r>
-        <w:t>.</w:t>
-      </w:r>
-      <w:r>
-        <w:t xml:space="preserve"> </w:t>
-      </w:r>
-    </w:p>
-    <w:p>
-      <w:pPr>
-        <w:pStyle w:val="ListParagraph"/>
-        <w:numPr>
-          <w:ilvl w:val="1"/>
-          <w:numId w:val="2"/>
-        </w:numPr>
-      </w:pPr>
-      <w:r>
-        <w:rPr>
-          <w:b/>
-          <w:bCs/>
-        </w:rPr>
-        <w:t>log:</w:t>
-      </w:r>
-      <w:r>
-        <w:t xml:space="preserve"> It shows all the previous commits. </w:t>
-      </w:r>
-      <w:r>
-        <w:rPr>
-          <w:highlight w:val="lightGray"/>
-        </w:rPr>
-        <w:t>{git log}</w:t>
-      </w:r>
-      <w:r>
-        <w:t xml:space="preserve"> You can check last “n”  number of commits by using </w:t>
-      </w:r>
-      <w:r>
-        <w:rPr>
-          <w:highlight w:val="lightGray"/>
-        </w:rPr>
-        <w:t>{git log -p –“n”}</w:t>
-      </w:r>
-      <w:r>
-        <w:t>.</w:t>
-      </w:r>
-    </w:p>
-    <w:p>
-      <w:pPr>
-        <w:pStyle w:val="ListParagraph"/>
-        <w:numPr>
-          <w:ilvl w:val="1"/>
-          <w:numId w:val="2"/>
-        </w:numPr>
-      </w:pPr>
-      <w:r>
-        <w:rPr>
-          <w:b/>
-          <w:bCs/>
-        </w:rPr>
-        <w:t>Push:</w:t>
-      </w:r>
-      <w:r>
-        <w:t xml:space="preserve"> Uploads local repository content to remote repositories. </w:t>
-      </w:r>
-      <w:r>
-        <w:rPr>
-          <w:highlight w:val="lightGray"/>
-        </w:rPr>
-        <w:t>{git push origin main}</w:t>
-      </w:r>
-      <w:r>
-        <w:t xml:space="preserve"> origin is the copy of root repository on GitHub while main is its branch.</w:t>
-      </w:r>
-    </w:p>
-    <w:p>
-      <w:pPr>
-        <w:pStyle w:val="ListParagraph"/>
-        <w:numPr>
-          <w:ilvl w:val="1"/>
-          <w:numId w:val="2"/>
-        </w:numPr>
-      </w:pPr>
-      <w:r>
-        <w:rPr>
-          <w:b/>
-          <w:bCs/>
-        </w:rPr>
-        <w:t>Pull:</w:t>
-      </w:r>
-      <w:r>
-        <w:t xml:space="preserve"> It is used to fetch and download contents from a remote repo and immediately update the local repo to match that content.</w:t>
-      </w:r>
-    </w:p>
-    <w:p>
-      <w:pPr>
-        <w:pStyle w:val="ListParagraph"/>
-        <w:numPr>
-          <w:ilvl w:val="1"/>
-          <w:numId w:val="2"/>
-        </w:numPr>
-      </w:pPr>
-      <w:r>
-        <w:rPr>
-          <w:b/>
-          <w:bCs/>
-        </w:rPr>
-        <w:t xml:space="preserve">Init: </w:t>
-      </w:r>
-      <w:r>
-        <w:t>It i</w:t>
-      </w:r>
-      <w:r>
-        <w:t>s used to create a new Git repository.</w:t>
-      </w:r>
-    </w:p>
-    <w:p>
-      <w:pPr>
-        <w:pStyle w:val="ListParagraph"/>
-        <w:numPr>
-          <w:ilvl w:val="2"/>
-          <w:numId w:val="2"/>
-        </w:numPr>
-      </w:pPr>
-      <w:r>
-        <w:rPr>
-          <w:b/>
-          <w:bCs/>
-        </w:rPr>
-        <w:t xml:space="preserve">git </w:t>
-      </w:r>
-      <w:proofErr w:type="spellStart"/>
-      <w:r>
-        <w:rPr>
-          <w:b/>
-          <w:bCs/>
-        </w:rPr>
-        <w:t>init</w:t>
-      </w:r>
-      <w:proofErr w:type="spellEnd"/>
-      <w:r>
-        <w:rPr>
-          <w:b/>
-          <w:bCs/>
-        </w:rPr>
-        <w:t xml:space="preserve">: </w:t>
-      </w:r>
-      <w:r>
-        <w:t xml:space="preserve">It </w:t>
-      </w:r>
-      <w:r>
-        <w:t>creates a new Git repository.</w:t>
-      </w:r>
-    </w:p>
-    <w:p>
-      <w:pPr>
-        <w:pStyle w:val="ListParagraph"/>
-        <w:numPr>
-          <w:ilvl w:val="2"/>
-          <w:numId w:val="2"/>
-        </w:numPr>
-      </w:pPr>
-      <w:r>
-        <w:rPr>
-          <w:b/>
-          <w:bCs/>
-        </w:rPr>
-        <w:t>rm -rf .git:</w:t>
-      </w:r>
-      <w:r>
-        <w:t xml:space="preserve"> It undoes git </w:t>
-      </w:r>
-      <w:proofErr w:type="spellStart"/>
-      <w:r>
-        <w:t>init.</w:t>
-      </w:r>
-      <w:proofErr w:type="spellEnd"/>
-    </w:p>
-    <w:p>
-      <w:pPr>
-        <w:pStyle w:val="ListParagraph"/>
-        <w:numPr>
-          <w:ilvl w:val="2"/>
-          <w:numId w:val="2"/>
-        </w:numPr>
-      </w:pPr>
-      <w:r>
-        <w:rPr>
-          <w:b/>
-          <w:bCs/>
-        </w:rPr>
-        <w:t>git remote add origin &lt;- link -&gt;</w:t>
-      </w:r>
-    </w:p>
-    <w:p>
-      <w:pPr>
-        <w:pStyle w:val="ListParagraph"/>
-        <w:numPr>
-          <w:ilvl w:val="2"/>
-          <w:numId w:val="2"/>
-        </w:numPr>
-      </w:pPr>
-      <w:r>
-        <w:rPr>
-          <w:b/>
-          <w:bCs/>
-        </w:rPr>
-        <w:t xml:space="preserve">git remote -v: </w:t>
-      </w:r>
-      <w:r>
-        <w:t>It verifies the remote.</w:t>
-      </w:r>
-    </w:p>
-    <w:p>
-      <w:pPr>
-        <w:pStyle w:val="ListParagraph"/>
-        <w:numPr>
-          <w:ilvl w:val="2"/>
-          <w:numId w:val="2"/>
-        </w:numPr>
-      </w:pPr>
-      <w:r>
-        <w:rPr>
-          <w:b/>
-          <w:bCs/>
-        </w:rPr>
-        <w:t xml:space="preserve">git branch: </w:t>
-      </w:r>
-      <w:r>
-        <w:t>It checks branch.</w:t>
-      </w:r>
-    </w:p>
-    <w:p>
-      <w:pPr>
-        <w:pStyle w:val="ListParagraph"/>
-        <w:numPr>
-          <w:ilvl w:val="2"/>
-          <w:numId w:val="2"/>
-        </w:numPr>
-      </w:pPr>
-      <w:r>
-        <w:rPr>
-          <w:b/>
-          <w:bCs/>
-        </w:rPr>
-        <w:t xml:space="preserve">git branch -M main: </w:t>
-      </w:r>
-      <w:r>
-        <w:t>It rename</w:t>
-      </w:r>
-      <w:r>
-        <w:t>s</w:t>
-      </w:r>
-      <w:r>
-        <w:t xml:space="preserve"> branch.</w:t>
-      </w:r>
-    </w:p>
-    <w:p>
-      <w:pPr>
-        <w:pStyle w:val="ListParagraph"/>
-        <w:numPr>
-          <w:ilvl w:val="2"/>
-          <w:numId w:val="2"/>
-        </w:numPr>
-      </w:pPr>
-      <w:r>
-        <w:rPr>
-          <w:b/>
-          <w:bCs/>
-        </w:rPr>
-        <w:t xml:space="preserve">git push origin main: </w:t>
-      </w:r>
-    </w:p>
-    <w:p>
-      <w:pPr>
-        <w:pStyle w:val="ListParagraph"/>
-        <w:numPr>
-          <w:ilvl w:val="2"/>
-          <w:numId w:val="2"/>
-        </w:numPr>
-      </w:pPr>
-      <w:r>
-        <w:rPr>
-          <w:b/>
-          <w:bCs/>
-        </w:rPr>
-        <w:t xml:space="preserve">git push -u origin main: </w:t>
-      </w:r>
-      <w:r>
-        <w:t>To set up stream.</w:t>
-      </w:r>
-    </w:p>
-    <w:p>
-      <w:pPr>
-        <w:pStyle w:val="ListParagraph"/>
-        <w:numPr>
-          <w:ilvl w:val="1"/>
-          <w:numId w:val="2"/>
-        </w:numPr>
-      </w:pPr>
-      <w:proofErr w:type="spellStart"/>
-      <w:r>
-        <w:rPr>
-          <w:b/>
-          <w:bCs/>
-        </w:rPr>
-        <w:t>mkdir</w:t>
-      </w:r>
-      <w:proofErr w:type="spellEnd"/>
-      <w:r>
-        <w:rPr>
-          <w:b/>
-          <w:bCs/>
-        </w:rPr>
-        <w:t xml:space="preserve">: </w:t>
-      </w:r>
-      <w:r>
-        <w:t>It creates new directory or sub-directory.</w:t>
-      </w:r>
-      <w:r>
-        <w:rPr>
-          <w:b/>
-          <w:bCs/>
-        </w:rPr>
-        <w:t xml:space="preserve"> </w:t>
-      </w:r>
-      <w:r>
-        <w:rPr>
-          <w:highlight w:val="lightGray"/>
-        </w:rPr>
-        <w:t>{</w:t>
-      </w:r>
-      <w:proofErr w:type="spellStart"/>
-      <w:r>
-        <w:rPr>
-          <w:highlight w:val="lightGray"/>
-        </w:rPr>
-        <w:t>mkdir</w:t>
-      </w:r>
-      <w:proofErr w:type="spellEnd"/>
-      <w:r>
-        <w:rPr>
-          <w:highlight w:val="lightGray"/>
-        </w:rPr>
-        <w:t xml:space="preserve"> </w:t>
-      </w:r>
-      <w:proofErr w:type="spellStart"/>
-      <w:r>
-        <w:rPr>
-          <w:highlight w:val="lightGray"/>
-        </w:rPr>
-        <w:t>newDirectory</w:t>
-      </w:r>
-      <w:proofErr w:type="spellEnd"/>
-      <w:r>
-        <w:rPr>
-          <w:highlight w:val="lightGray"/>
-        </w:rPr>
-        <w:t>}</w:t>
-      </w:r>
-    </w:p>
-    <w:p>
-      <w:pPr>
-        <w:pStyle w:val="ListParagraph"/>
-        <w:numPr>
-          <w:ilvl w:val="0"/>
-          <w:numId w:val="2"/>
-        </w:numPr>
-      </w:pPr>
-      <w:r>
-        <w:rPr>
-          <w:b/>
-          <w:bCs/>
-        </w:rPr>
-        <w:t>Removing Files</w:t>
-      </w:r>
-    </w:p>
-    <w:p>
-      <w:pPr>
-        <w:pStyle w:val="ListParagraph"/>
-        <w:numPr>
-          <w:ilvl w:val="1"/>
-          <w:numId w:val="2"/>
-        </w:numPr>
-      </w:pPr>
-      <w:r>
-        <w:rPr>
-          <w:b/>
-          <w:bCs/>
-        </w:rPr>
-        <w:t>rm:</w:t>
-      </w:r>
-      <w:r>
-        <w:t xml:space="preserve"> It removes files from the git repository</w:t>
-      </w:r>
-      <w:r>
-        <w:t xml:space="preserve"> altogether</w:t>
-      </w:r>
-      <w:r>
-        <w:t>.</w:t>
-      </w:r>
-      <w:r>
-        <w:t xml:space="preserve"> </w:t>
-      </w:r>
-      <w:r>
-        <w:rPr>
-          <w:highlight w:val="lightGray"/>
-        </w:rPr>
-        <w:t>{git rm &lt;- File Name -&gt;}</w:t>
-      </w:r>
-    </w:p>
-    <w:p>
-      <w:pPr>
-        <w:pStyle w:val="ListParagraph"/>
-        <w:numPr>
-          <w:ilvl w:val="1"/>
-          <w:numId w:val="2"/>
-        </w:numPr>
-      </w:pPr>
-      <w:r>
-        <w:rPr>
-          <w:b/>
-          <w:bCs/>
-        </w:rPr>
-        <w:t>rm --cached:</w:t>
-      </w:r>
-      <w:r>
-        <w:t xml:space="preserve"> It removes files from the staging area only. </w:t>
-      </w:r>
-      <w:r>
-        <w:rPr>
-          <w:highlight w:val="lightGray"/>
-        </w:rPr>
-        <w:t xml:space="preserve">{git rm </w:t>
-      </w:r>
-      <w:r>
-        <w:rPr>
-          <w:highlight w:val="lightGray"/>
-        </w:rPr>
-        <w:t>--</w:t>
-      </w:r>
-      <w:r>
-        <w:rPr>
-          <w:highlight w:val="lightGray"/>
-        </w:rPr>
-        <w:t>cached &lt;- File Name -&gt;}</w:t>
-      </w:r>
-    </w:p>
-    <w:p>
-      <w:pPr>
-        <w:pStyle w:val="ListParagraph"/>
-        <w:numPr>
-          <w:ilvl w:val="0"/>
-          <w:numId w:val="2"/>
-        </w:numPr>
-      </w:pPr>
-      <w:r>
-        <w:rPr>
-          <w:b/>
-          <w:bCs/>
-        </w:rPr>
-        <w:t>Branches</w:t>
-      </w:r>
-    </w:p>
-    <w:p>
-      <w:pPr>
-        <w:pStyle w:val="ListParagraph"/>
-        <w:numPr>
-          <w:ilvl w:val="1"/>
-          <w:numId w:val="2"/>
-        </w:numPr>
-      </w:pPr>
-      <w:r>
-        <w:rPr>
-          <w:b/>
-          <w:bCs/>
-        </w:rPr>
-        <w:t>git branch:</w:t>
-      </w:r>
-      <w:r>
-        <w:t xml:space="preserve"> It checks branch.</w:t>
-      </w:r>
-    </w:p>
-    <w:p>
-      <w:pPr>
-        <w:pStyle w:val="ListParagraph"/>
-        <w:numPr>
-          <w:ilvl w:val="1"/>
-          <w:numId w:val="2"/>
-        </w:numPr>
-      </w:pPr>
-      <w:r>
-        <w:rPr>
-          <w:b/>
-          <w:bCs/>
-        </w:rPr>
-        <w:t>git branch -M main:</w:t>
-      </w:r>
-      <w:r>
-        <w:t xml:space="preserve"> It renames a branch.</w:t>
-      </w:r>
-    </w:p>
-    <w:p>
-      <w:pPr>
-        <w:pStyle w:val="ListParagraph"/>
-        <w:numPr>
-          <w:ilvl w:val="1"/>
-          <w:numId w:val="2"/>
-        </w:numPr>
-      </w:pPr>
-      <w:r>
-        <w:rPr>
-          <w:b/>
-          <w:bCs/>
-        </w:rPr>
-        <w:t>git checkout &lt;- Branch Name -&gt;:</w:t>
-      </w:r>
-      <w:r>
-        <w:t xml:space="preserve"> It navigates between branches.</w:t>
-      </w:r>
-    </w:p>
-    <w:p>
-      <w:pPr>
-        <w:pStyle w:val="ListParagraph"/>
-        <w:numPr>
-          <w:ilvl w:val="1"/>
-          <w:numId w:val="2"/>
-        </w:numPr>
-      </w:pPr>
-      <w:r>
-        <w:rPr>
-          <w:b/>
-          <w:bCs/>
-        </w:rPr>
-        <w:t>git checkout -b &lt;-New Branch Name -&gt;:</w:t>
-      </w:r>
-      <w:r>
-        <w:t xml:space="preserve"> It creates new branch.</w:t>
-      </w:r>
-    </w:p>
-    <w:p>
-      <w:pPr>
-        <w:pStyle w:val="ListParagraph"/>
-        <w:numPr>
-          <w:ilvl w:val="1"/>
-          <w:numId w:val="2"/>
-        </w:numPr>
-      </w:pPr>
-      <w:r>
-        <w:rPr>
-          <w:b/>
-          <w:bCs/>
-        </w:rPr>
-        <w:t>git branch -d &lt;- Branch Name-&gt;:</w:t>
-      </w:r>
-      <w:r>
-        <w:t xml:space="preserve"> It deletes a branch.</w:t>
-      </w:r>
-    </w:p>
-    <w:p>
-      <w:pPr>
-        <w:pStyle w:val="ListParagraph"/>
-        <w:numPr>
-          <w:ilvl w:val="0"/>
-          <w:numId w:val="2"/>
-        </w:numPr>
-      </w:pPr>
-      <w:r>
-        <w:rPr>
-          <w:b/>
-          <w:bCs/>
-        </w:rPr>
-        <w:t>Merging Code</w:t>
-      </w:r>
-    </w:p>
-    <w:p>
-      <w:pPr>
-        <w:pStyle w:val="ListParagraph"/>
-        <w:numPr>
-          <w:ilvl w:val="1"/>
-          <w:numId w:val="2"/>
-        </w:numPr>
-      </w:pPr>
-      <w:r>
-        <w:rPr>
-          <w:b/>
-          <w:bCs/>
-        </w:rPr>
-        <w:t>git diff &lt;- Branch Name -&gt;:</w:t>
-      </w:r>
-      <w:r>
-        <w:t xml:space="preserve"> It compares commits, branches, files and more.</w:t>
-      </w:r>
-      <w:r>
-        <w:t xml:space="preserve"> It compares the working tree with the staging area. If you add changes and then execute </w:t>
-      </w:r>
-      <w:r>
-        <w:rPr>
-          <w:highlight w:val="lightGray"/>
-        </w:rPr>
-        <w:t>git diff</w:t>
-      </w:r>
-      <w:r>
-        <w:t xml:space="preserve"> command, Git Bash will show nothing because the working directory and the staging area are now same.</w:t>
-      </w:r>
-      <w:r>
-        <w:t xml:space="preserve"> But you can compare the staging area to the last commit by using </w:t>
-      </w:r>
-      <w:r>
-        <w:rPr>
-          <w:highlight w:val="lightGray"/>
-        </w:rPr>
-        <w:t>{git diff --stage</w:t>
-      </w:r>
-      <w:r>
-        <w:rPr>
-          <w:highlight w:val="lightGray"/>
-        </w:rPr>
-        <w:t>d</w:t>
-      </w:r>
-      <w:r>
-        <w:rPr>
-          <w:highlight w:val="lightGray"/>
-        </w:rPr>
-        <w:t>}</w:t>
-      </w:r>
-      <w:r>
-        <w:t>.</w:t>
-      </w:r>
-    </w:p>
-    <w:p>
-      <w:pPr>
-        <w:pStyle w:val="ListParagraph"/>
-        <w:numPr>
-          <w:ilvl w:val="1"/>
-          <w:numId w:val="2"/>
-        </w:numPr>
-      </w:pPr>
-      <w:r>
-        <w:rPr>
-          <w:b/>
-          <w:bCs/>
-        </w:rPr>
-        <w:t>git merge &lt;- Branch Name -&gt;:</w:t>
-      </w:r>
-      <w:r>
-        <w:t xml:space="preserve"> It merges two branches.</w:t>
-      </w:r>
-    </w:p>
-    <w:p>
-      <w:pPr>
-        <w:pStyle w:val="ListParagraph"/>
-        <w:numPr>
-          <w:ilvl w:val="1"/>
-          <w:numId w:val="2"/>
-        </w:numPr>
-      </w:pPr>
-      <w:r>
-        <w:rPr>
-          <w:b/>
-          <w:bCs/>
-        </w:rPr>
-        <w:t>Create a PR ()Pull Request:</w:t>
-      </w:r>
-      <w:r>
-        <w:t xml:space="preserve"> </w:t>
-      </w:r>
-      <w:r>
-        <w:t>It lets you tell others about changes you have pushed to a branch in a repository on GitHub.</w:t>
-      </w:r>
-    </w:p>
-    <w:p>
-      <w:pPr>
-        <w:pStyle w:val="ListParagraph"/>
-        <w:numPr>
-          <w:ilvl w:val="0"/>
-          <w:numId w:val="2"/>
-        </w:numPr>
-      </w:pPr>
-      <w:r>
-        <w:rPr>
-          <w:b/>
-          <w:bCs/>
-        </w:rPr>
-        <w:t xml:space="preserve">Merge Conflict: </w:t>
-      </w:r>
-      <w:r>
-        <w:t>An event that takes place when Git is unable to automatically resolve differences in codes between two commit</w:t>
-      </w:r>
-      <w:r>
-        <w:t>s</w:t>
-      </w:r>
-      <w:r>
-        <w:t>.</w:t>
-      </w:r>
-      <w:r>
-        <w:t xml:space="preserve"> </w:t>
-      </w:r>
-    </w:p>
-    <w:p>
-      <w:pPr>
-        <w:pStyle w:val="ListParagraph"/>
-        <w:numPr>
-          <w:ilvl w:val="0"/>
-          <w:numId w:val="2"/>
-        </w:numPr>
-      </w:pPr>
-      <w:r>
-        <w:rPr>
-          <w:b/>
-          <w:bCs/>
-        </w:rPr>
-        <w:t>Undoing Changes</w:t>
-      </w:r>
-    </w:p>
-    <w:p>
-      <w:pPr>
-        <w:pStyle w:val="ListParagraph"/>
-        <w:numPr>
-          <w:ilvl w:val="1"/>
-          <w:numId w:val="2"/>
-        </w:numPr>
-      </w:pPr>
-      <w:r>
-        <w:rPr>
-          <w:b/>
-          <w:bCs/>
-        </w:rPr>
-        <w:t>Case 01:</w:t>
-      </w:r>
-      <w:r>
-        <w:t xml:space="preserve"> </w:t>
-      </w:r>
-      <w:r>
-        <w:t>Staged Changes</w:t>
-      </w:r>
-    </w:p>
-    <w:p>
-      <w:pPr>
-        <w:pStyle w:val="ListParagraph"/>
-        <w:numPr>
-          <w:ilvl w:val="2"/>
-          <w:numId w:val="2"/>
-        </w:numPr>
-      </w:pPr>
-      <w:r>
-        <w:t>git reset &lt;- File Name -&gt;</w:t>
-      </w:r>
-    </w:p>
-    <w:p>
-      <w:pPr>
-        <w:pStyle w:val="ListParagraph"/>
-        <w:numPr>
-          <w:ilvl w:val="2"/>
-          <w:numId w:val="2"/>
-        </w:numPr>
-      </w:pPr>
-      <w:r>
-        <w:t>git reset</w:t>
-      </w:r>
-      <w:r>
-        <w:t>:</w:t>
-      </w:r>
-    </w:p>
-    <w:p>
-      <w:pPr>
-        <w:pStyle w:val="ListParagraph"/>
-        <w:numPr>
-          <w:ilvl w:val="1"/>
-          <w:numId w:val="2"/>
-        </w:numPr>
-      </w:pPr>
-      <w:r>
-        <w:rPr>
-          <w:b/>
-          <w:bCs/>
-        </w:rPr>
-        <w:t>Case 02:</w:t>
-      </w:r>
-      <w:r>
-        <w:t xml:space="preserve"> </w:t>
-      </w:r>
-      <w:r>
-        <w:t>Committed Changes</w:t>
-      </w:r>
-    </w:p>
-    <w:p>
-      <w:pPr>
-        <w:pStyle w:val="ListParagraph"/>
-        <w:numPr>
-          <w:ilvl w:val="2"/>
-          <w:numId w:val="2"/>
-        </w:numPr>
-      </w:pPr>
-      <w:r>
         <w:t>git reset HEAD~1</w:t>
       </w:r>
     </w:p>
@@ -2058,7 +2279,6 @@
           <w:b/>
           <w:bCs/>
         </w:rPr>
-        <w:lastRenderedPageBreak/>
         <w:t>Case 03:</w:t>
       </w:r>
       <w:r>

</xml_diff>

<commit_message>
Ignored Files and Folders
</commit_message>
<xml_diff>
--- a/Git and GitHub.docx
+++ b/Git and GitHub.docx
@@ -1866,6 +1866,50 @@
       <w:r>
         <w:t xml:space="preserve"> </w:t>
       </w:r>
+      <w:r>
+        <w:t xml:space="preserve">You can ignore any file in the Git repository by typing in it its name with extension </w:t>
+      </w:r>
+      <w:r>
+        <w:rPr>
+          <w:highlight w:val="lightGray"/>
+        </w:rPr>
+        <w:t>{/mylogs.log}</w:t>
+      </w:r>
+      <w:r>
+        <w:t xml:space="preserve">, only its extension </w:t>
+      </w:r>
+      <w:r>
+        <w:rPr>
+          <w:highlight w:val="lightGray"/>
+        </w:rPr>
+        <w:t>{*</w:t>
+      </w:r>
+      <w:proofErr w:type="spellStart"/>
+      <w:r>
+        <w:rPr>
+          <w:highlight w:val="lightGray"/>
+        </w:rPr>
+        <w:t>cpp</w:t>
+      </w:r>
+      <w:proofErr w:type="spellEnd"/>
+      <w:r>
+        <w:rPr>
+          <w:highlight w:val="lightGray"/>
+        </w:rPr>
+        <w:t>}</w:t>
+      </w:r>
+      <w:r>
+        <w:t xml:space="preserve"> and the name of the sub directory (folder) </w:t>
+      </w:r>
+      <w:r>
+        <w:rPr>
+          <w:highlight w:val="lightGray"/>
+        </w:rPr>
+        <w:t>{/&lt;- Folder Name -&gt;}</w:t>
+      </w:r>
+      <w:r>
+        <w:t>.</w:t>
+      </w:r>
     </w:p>
     <w:p>
       <w:pPr>
@@ -2213,6 +2257,7 @@
         </w:numPr>
       </w:pPr>
       <w:r>
+        <w:lastRenderedPageBreak/>
         <w:t>git reset &lt;- File Name -&gt;</w:t>
       </w:r>
     </w:p>
@@ -2225,7 +2270,6 @@
         </w:numPr>
       </w:pPr>
       <w:r>
-        <w:lastRenderedPageBreak/>
         <w:t>git reset</w:t>
       </w:r>
       <w:r>

</xml_diff>